<commit_message>
escrevi a matriz e um pouco da introducao
</commit_message>
<xml_diff>
--- a/8/TCC1/inicio.md.docx
+++ b/8/TCC1/inicio.md.docx
@@ -11,66 +11,382 @@
         </w:numPr>
       </w:pPr>
       <w:r>
+        <w:t xml:space="preserve">Abrir gerações</w:t>
+      </w:r>
+    </w:p>
+    <w:p>
+      <w:pPr>
+        <w:pStyle w:val="FirstParagraph"/>
+      </w:pPr>
+      <w:r>
+        <w:t xml:space="preserve">Abrir geracoes junto com a matriz energetica</w:t>
+      </w:r>
+    </w:p>
+    <w:p>
+      <w:pPr>
+        <w:pStyle w:val="Ttulo1"/>
+      </w:pPr>
+      <w:bookmarkStart w:id="20" w:name="introdução"/>
+      <w:r>
+        <w:t xml:space="preserve">Introdução</w:t>
+      </w:r>
+      <w:bookmarkEnd w:id="20"/>
+    </w:p>
+    <w:p>
+      <w:pPr>
+        <w:pStyle w:val="FirstParagraph"/>
+      </w:pPr>
+      <w:r>
+        <w:t xml:space="preserve">Desde os primórdios da humanidade o homem busca soluções de facilitar sua vida e seu esforço. seja por meio do uso de mecanismos mecânicos ou até mesmo animais. Com a descoberta da eletricidade, um grande passo foi dado para essas soluções, deixando o coisas que antes poderiam levar messes em atividades rápidas de poucos minutos ou até mesmo segundos.</w:t>
+      </w:r>
+    </w:p>
+    <w:p>
+      <w:pPr>
+        <w:pStyle w:val="Corpodetexto"/>
+      </w:pPr>
+      <w:r>
+        <w:t xml:space="preserve">A geração de energia é um assunto muito pesquisado para os dias atuais, isso se deve pois os consumidores(toda a humanidade) estão sempre precisando de mais energia. A eletrônica de potencia tem grande parte de colaboração com esse assunto pois está sempre pesquisando para melhorar a eficiência de seus circuitos e reduzir assim o consumo exigido pela população .</w:t>
+      </w:r>
+    </w:p>
+    <w:p>
+      <w:pPr>
+        <w:pStyle w:val="Corpodetexto"/>
+      </w:pPr>
+      <w:r>
+        <w:t xml:space="preserve">Mesmo tendo a geração de energia atual, em muitos lugares a energia acaba faltando ou sendo comprometida, seja pelas distancias entre subestações, ou até mesmo por faltas d sistemas íntegros de distribuição. certas vezes mudanças climáticas também geram acidentes e imprevistos com a entrega de energia, causando contratempos para os consumidores.</w:t>
+      </w:r>
+    </w:p>
+    <w:p>
+      <w:pPr>
+        <w:pStyle w:val="Corpodetexto"/>
+      </w:pPr>
+      <w:r>
+        <w:t xml:space="preserve">Outro ponto que é pensado ao se construir uma usina é o mal que sera feito ao redor de sua construção, onde pode ser dito o desmatamento, a perfuração do solo, a inundação de lugares, e a isolação de terreno. Esses pontos são também problemas levados em consideração quando uma empresa quer construir uma usina de grande porte.</w:t>
+      </w:r>
+    </w:p>
+    <w:p>
+      <w:pPr>
+        <w:pStyle w:val="Corpodetexto"/>
+      </w:pPr>
+      <w:r>
+        <w:t xml:space="preserve">Para tais problemas se faz importante o estudo completo de fontes de geração de energia, seus custos, impactos e benefícios em relação as outras formas. de certa forma também é importante conhecer um pouco de todas as naturezas de geração e conversão de energia.</w:t>
+      </w:r>
+    </w:p>
+    <w:p>
+      <w:pPr>
+        <w:pStyle w:val="Ttulo1"/>
+      </w:pPr>
+      <w:bookmarkStart w:id="21" w:name="matriz-energética-atual"/>
+      <w:r>
+        <w:t xml:space="preserve">Matriz energética atual</w:t>
+      </w:r>
+      <w:bookmarkEnd w:id="21"/>
+    </w:p>
+    <w:p>
+      <w:pPr>
+        <w:pStyle w:val="FirstParagraph"/>
+      </w:pPr>
+      <w:r>
+        <w:t xml:space="preserve">A geração de energia no Brasil é em sua maior parte hidráulica, o que não é ruim, pois a água é uma fonte renovável de energia, entretanto há danos que são causados com a criação de usinas, como a inundação de uma grande região, causando danos às pessoas que ficam desabrigadas, sem contar à fauna e à flora. Entretanto, no mundo, a situação é outra: a maior parte da energia mundial em cenário global é feita a base de carvão mineral, uma matéria prima que não é renovável e difícil de ser retirada do meio ambiente.</w:t>
+      </w:r>
+    </w:p>
+    <w:p>
+      <w:pPr>
+        <w:pStyle w:val="Ttulo2"/>
+      </w:pPr>
+      <w:bookmarkStart w:id="22" w:name="brasil"/>
+      <w:r>
+        <w:t xml:space="preserve">Brasil</w:t>
+      </w:r>
+      <w:bookmarkEnd w:id="22"/>
+    </w:p>
+    <w:p>
+      <w:pPr>
+        <w:pStyle w:val="FirstParagraph"/>
+      </w:pPr>
+      <w:r>
+        <w:t xml:space="preserve">Por mais que atualmente a maior parte da geração da energia elétrica brasileira seja com base na água, é possível destacar um grande aumento e incentivos(seja pelo governo ou pelos movimentos ambientais) de gerações alternativas, como gás natural, biomassa e eólica. Este fato pode ser observado na comparação dentre as figuras 1 e 2 a seguir. Em 1999, a maior parte da eletricidade provinha de hidrelétricas ao Brasil. Já em 2018, pôde-se notar uma grande mudança no cenário energético nacional.</w:t>
+      </w:r>
+    </w:p>
+    <w:p>
+      <w:pPr>
+        <w:pStyle w:val="CaptionedFigure"/>
+      </w:pPr>
+      <w:bookmarkStart w:id="24" w:name="fig:brasil_73"/>
+      <w:r>
+        <w:drawing>
+          <wp:inline>
+            <wp:extent cx="2857500" cy="1685925"/>
+            <wp:effectExtent b="0" l="0" r="0" t="0"/>
+            <wp:docPr descr="Figura 1: Matriz elétrica brasileira - 1973, Fonte: MME, Autoria própria" title="" id="1" name="Picture"/>
+            <a:graphic>
+              <a:graphicData uri="http://schemas.openxmlformats.org/drawingml/2006/picture">
+                <pic:pic>
+                  <pic:nvPicPr>
+                    <pic:cNvPr descr="img/matriz/brasil_73.png" id="0" name="Picture"/>
+                    <pic:cNvPicPr>
+                      <a:picLocks noChangeArrowheads="1" noChangeAspect="1"/>
+                    </pic:cNvPicPr>
+                  </pic:nvPicPr>
+                  <pic:blipFill>
+                    <a:blip r:embed="rId23"/>
+                    <a:stretch>
+                      <a:fillRect/>
+                    </a:stretch>
+                  </pic:blipFill>
+                  <pic:spPr bwMode="auto">
+                    <a:xfrm>
+                      <a:off x="0" y="0"/>
+                      <a:ext cx="2857500" cy="1685925"/>
+                    </a:xfrm>
+                    <a:prstGeom prst="rect">
+                      <a:avLst/>
+                    </a:prstGeom>
+                    <a:noFill/>
+                    <a:ln w="9525">
+                      <a:noFill/>
+                      <a:headEnd/>
+                      <a:tailEnd/>
+                    </a:ln>
+                  </pic:spPr>
+                </pic:pic>
+              </a:graphicData>
+            </a:graphic>
+          </wp:inline>
+        </w:drawing>
+      </w:r>
+      <w:bookmarkEnd w:id="24"/>
+    </w:p>
+    <w:p>
+      <w:pPr>
+        <w:pStyle w:val="ImageCaption"/>
+      </w:pPr>
+      <w:r>
+        <w:t xml:space="preserve">Figura 1: Matriz elétrica brasileira - 1973, Fonte: MME, Autoria própria</w:t>
+      </w:r>
+    </w:p>
+    <w:p>
+      <w:pPr>
+        <w:pStyle w:val="CaptionedFigure"/>
+      </w:pPr>
+      <w:bookmarkStart w:id="26" w:name="fig:brasil_18"/>
+      <w:r>
+        <w:drawing>
+          <wp:inline>
+            <wp:extent cx="2857500" cy="1631708"/>
+            <wp:effectExtent b="0" l="0" r="0" t="0"/>
+            <wp:docPr descr="Figura 2: Matriz elétrica brasileira - 2018, Fonte: MME, Autoria própria" title="" id="1" name="Picture"/>
+            <a:graphic>
+              <a:graphicData uri="http://schemas.openxmlformats.org/drawingml/2006/picture">
+                <pic:pic>
+                  <pic:nvPicPr>
+                    <pic:cNvPr descr="img/matriz/brasil_18.png" id="0" name="Picture"/>
+                    <pic:cNvPicPr>
+                      <a:picLocks noChangeArrowheads="1" noChangeAspect="1"/>
+                    </pic:cNvPicPr>
+                  </pic:nvPicPr>
+                  <pic:blipFill>
+                    <a:blip r:embed="rId25"/>
+                    <a:stretch>
+                      <a:fillRect/>
+                    </a:stretch>
+                  </pic:blipFill>
+                  <pic:spPr bwMode="auto">
+                    <a:xfrm>
+                      <a:off x="0" y="0"/>
+                      <a:ext cx="2857500" cy="1631708"/>
+                    </a:xfrm>
+                    <a:prstGeom prst="rect">
+                      <a:avLst/>
+                    </a:prstGeom>
+                    <a:noFill/>
+                    <a:ln w="9525">
+                      <a:noFill/>
+                      <a:headEnd/>
+                      <a:tailEnd/>
+                    </a:ln>
+                  </pic:spPr>
+                </pic:pic>
+              </a:graphicData>
+            </a:graphic>
+          </wp:inline>
+        </w:drawing>
+      </w:r>
+      <w:bookmarkEnd w:id="26"/>
+    </w:p>
+    <w:p>
+      <w:pPr>
+        <w:pStyle w:val="ImageCaption"/>
+      </w:pPr>
+      <w:r>
+        <w:t xml:space="preserve">Figura 2: Matriz elétrica brasileira - 2018, Fonte: MME, Autoria própria</w:t>
+      </w:r>
+    </w:p>
+    <w:p>
+      <w:pPr>
+        <w:pStyle w:val="Corpodetexto"/>
+      </w:pPr>
+      <w:r>
+        <w:t xml:space="preserve">Também é perceptível o aumento da participação da geração de carvão mineral, de 1.7% a 2.2%. Por mais que pareça ter aumentado em 0.5 pontos percentuais, na verdade a geração mineral brasileira serve para cobrir faltas da geração hidráulica as quais não conseguem ser entregues quando há períodos de secas, causadora do baixo nível nos reservatórios das represas.[^referencia5]</w:t>
+      </w:r>
+    </w:p>
+    <w:p>
+      <w:pPr>
+        <w:pStyle w:val="Corpodetexto"/>
+      </w:pPr>
+      <w:r>
+        <w:t xml:space="preserve">Outro fato importante a ser destacado é a diminuição percentual no uso de hidrelétricas e Ascenção de outras fontes renováveis, tais como eólica e bioenergia sólida. Com esse crescimento pode-se esperar também a redução no uso da própria geração a base de carvão mineral.</w:t>
+      </w:r>
+    </w:p>
+    <w:p>
+      <w:pPr>
+        <w:pStyle w:val="Ttulo2"/>
+      </w:pPr>
+      <w:bookmarkStart w:id="27" w:name="mundo"/>
+      <w:r>
+        <w:t xml:space="preserve">Mundo</w:t>
+      </w:r>
+      <w:bookmarkEnd w:id="27"/>
+    </w:p>
+    <w:p>
+      <w:pPr>
+        <w:pStyle w:val="FirstParagraph"/>
+      </w:pPr>
+      <w:r>
+        <w:t xml:space="preserve">O cenário mundial apresenta as mesmas tendências, reduzindo o uso de fontes não renováveis e das hidrelétricas, investindo também em fontes renováveis capazes de entrega energia com menor custo em longo prazo. A fig. 4 e a fig. 3 podem mostrar tal comparação.</w:t>
+      </w:r>
+    </w:p>
+    <w:p>
+      <w:pPr>
+        <w:pStyle w:val="CaptionedFigure"/>
+      </w:pPr>
+      <w:bookmarkStart w:id="29" w:name="fig:mundo_73"/>
+      <w:r>
+        <w:drawing>
+          <wp:inline>
+            <wp:extent cx="2857500" cy="1726406"/>
+            <wp:effectExtent b="0" l="0" r="0" t="0"/>
+            <wp:docPr descr="Figura 3: Matriz elétrica mundial - 1973, Fonte: MME, Autoria própria" title="" id="1" name="Picture"/>
+            <a:graphic>
+              <a:graphicData uri="http://schemas.openxmlformats.org/drawingml/2006/picture">
+                <pic:pic>
+                  <pic:nvPicPr>
+                    <pic:cNvPr descr="img/matriz/mundo_73.png" id="0" name="Picture"/>
+                    <pic:cNvPicPr>
+                      <a:picLocks noChangeArrowheads="1" noChangeAspect="1"/>
+                    </pic:cNvPicPr>
+                  </pic:nvPicPr>
+                  <pic:blipFill>
+                    <a:blip r:embed="rId28"/>
+                    <a:stretch>
+                      <a:fillRect/>
+                    </a:stretch>
+                  </pic:blipFill>
+                  <pic:spPr bwMode="auto">
+                    <a:xfrm>
+                      <a:off x="0" y="0"/>
+                      <a:ext cx="2857500" cy="1726406"/>
+                    </a:xfrm>
+                    <a:prstGeom prst="rect">
+                      <a:avLst/>
+                    </a:prstGeom>
+                    <a:noFill/>
+                    <a:ln w="9525">
+                      <a:noFill/>
+                      <a:headEnd/>
+                      <a:tailEnd/>
+                    </a:ln>
+                  </pic:spPr>
+                </pic:pic>
+              </a:graphicData>
+            </a:graphic>
+          </wp:inline>
+        </w:drawing>
+      </w:r>
+      <w:bookmarkEnd w:id="29"/>
+    </w:p>
+    <w:p>
+      <w:pPr>
+        <w:pStyle w:val="ImageCaption"/>
+      </w:pPr>
+      <w:r>
+        <w:t xml:space="preserve">Figura 3: Matriz elétrica mundial - 1973, Fonte: MME, Autoria própria</w:t>
+      </w:r>
+    </w:p>
+    <w:p>
+      <w:pPr>
+        <w:pStyle w:val="CaptionedFigure"/>
+      </w:pPr>
+      <w:bookmarkStart w:id="31" w:name="fig:mundo_18"/>
+      <w:r>
+        <w:drawing>
+          <wp:inline>
+            <wp:extent cx="2857500" cy="1537190"/>
+            <wp:effectExtent b="0" l="0" r="0" t="0"/>
+            <wp:docPr descr="Figura 4: Matriz elétrica mundial - 2018, Fonte: MME, Autoria própria" title="" id="1" name="Picture"/>
+            <a:graphic>
+              <a:graphicData uri="http://schemas.openxmlformats.org/drawingml/2006/picture">
+                <pic:pic>
+                  <pic:nvPicPr>
+                    <pic:cNvPr descr="img/matriz/mundo_18.png" id="0" name="Picture"/>
+                    <pic:cNvPicPr>
+                      <a:picLocks noChangeArrowheads="1" noChangeAspect="1"/>
+                    </pic:cNvPicPr>
+                  </pic:nvPicPr>
+                  <pic:blipFill>
+                    <a:blip r:embed="rId30"/>
+                    <a:stretch>
+                      <a:fillRect/>
+                    </a:stretch>
+                  </pic:blipFill>
+                  <pic:spPr bwMode="auto">
+                    <a:xfrm>
+                      <a:off x="0" y="0"/>
+                      <a:ext cx="2857500" cy="1537190"/>
+                    </a:xfrm>
+                    <a:prstGeom prst="rect">
+                      <a:avLst/>
+                    </a:prstGeom>
+                    <a:noFill/>
+                    <a:ln w="9525">
+                      <a:noFill/>
+                      <a:headEnd/>
+                      <a:tailEnd/>
+                    </a:ln>
+                  </pic:spPr>
+                </pic:pic>
+              </a:graphicData>
+            </a:graphic>
+          </wp:inline>
+        </w:drawing>
+      </w:r>
+      <w:bookmarkEnd w:id="31"/>
+    </w:p>
+    <w:p>
+      <w:pPr>
+        <w:pStyle w:val="ImageCaption"/>
+      </w:pPr>
+      <w:r>
+        <w:t xml:space="preserve">Figura 4: Matriz elétrica mundial - 2018, Fonte: MME, Autoria própria</w:t>
+      </w:r>
+    </w:p>
+    <w:p>
+      <w:pPr>
+        <w:pStyle w:val="Corpodetexto"/>
+      </w:pPr>
+      <w:r>
+        <w:t xml:space="preserve">A participação do petróleo para geração elétrica também diminuiu ao redor do globo nos últimos 46 anos, revelando o interesse em fontes inesgotáveis de energia.</w:t>
+      </w:r>
+    </w:p>
+    <w:p>
+      <w:pPr>
+        <w:pStyle w:val="Ttulo1"/>
+      </w:pPr>
+      <w:bookmarkStart w:id="32" w:name="geração-fotovoltaica"/>
+      <w:r>
         <w:t xml:space="preserve">Geração fotovoltaica</w:t>
       </w:r>
-    </w:p>
-    <w:p>
-      <w:pPr>
-        <w:pStyle w:val="Compact"/>
-        <w:numPr>
-          <w:numId w:val="1001"/>
-          <w:ilvl w:val="0"/>
-        </w:numPr>
-      </w:pPr>
-      <w:r>
-        <w:t xml:space="preserve">Incentivo</w:t>
-      </w:r>
-    </w:p>
-    <w:p>
-      <w:pPr>
-        <w:pStyle w:val="Compact"/>
-        <w:numPr>
-          <w:numId w:val="1001"/>
-          <w:ilvl w:val="0"/>
-        </w:numPr>
-      </w:pPr>
-      <w:r>
-        <w:t xml:space="preserve">Abrir gerações</w:t>
-      </w:r>
-    </w:p>
-    <w:p>
-      <w:pPr>
-        <w:pStyle w:val="Compact"/>
-        <w:numPr>
-          <w:numId w:val="1001"/>
-          <w:ilvl w:val="0"/>
-        </w:numPr>
-      </w:pPr>
-      <w:r>
-        <w:t xml:space="preserve">Matriz energética atual do brasil</w:t>
-      </w:r>
-    </w:p>
-    <w:p>
-      <w:pPr>
-        <w:pStyle w:val="Compact"/>
-        <w:numPr>
-          <w:numId w:val="1001"/>
-          <w:ilvl w:val="0"/>
-        </w:numPr>
-      </w:pPr>
-      <w:r>
-        <w:t xml:space="preserve">porque é bom gerar energia</w:t>
-      </w:r>
-    </w:p>
-    <w:p>
-      <w:pPr>
-        <w:pStyle w:val="Heading1"/>
-      </w:pPr>
-      <w:bookmarkStart w:id="20" w:name="geração-fotovoltaica"/>
-      <w:r>
-        <w:t xml:space="preserve">Geração fotovoltaica</w:t>
-      </w:r>
-      <w:bookmarkEnd w:id="20"/>
+      <w:bookmarkEnd w:id="32"/>
     </w:p>
     <w:p>
       <w:pPr>
@@ -110,9 +426,9 @@
       </w:r>
       <w:r>
         <w:rPr>
-          <w:rStyle w:val="FootnoteReference"/>
+          <w:rStyle w:val="Refdenotaderodap"/>
         </w:rPr>
-        <w:footnoteReference w:id="21"/>
+        <w:footnoteReference w:id="33"/>
       </w:r>
       <w:r>
         <w:t xml:space="preserve">.</w:t>
@@ -120,21 +436,21 @@
     </w:p>
     <w:p>
       <w:pPr>
-        <w:pStyle w:val="BodyText"/>
-      </w:pPr>
-      <w:r>
-        <w:t xml:space="preserve">As células, em ofício, não produzem gases ou efluentes, fazendo assim com que o meio ambiente não seja afetado na produção de energia. Este fator é também muito discutido hodiernamente devido aos problemas ambientais vistos nos últimos dias.</w:t>
-      </w:r>
-    </w:p>
-    <w:p>
-      <w:pPr>
-        <w:pStyle w:val="Heading2"/>
-      </w:pPr>
-      <w:bookmarkStart w:id="22" w:name="efeito-fotovoltaico"/>
+        <w:pStyle w:val="Corpodetexto"/>
+      </w:pPr>
+      <w:r>
+        <w:t xml:space="preserve">As células, em trabalho, não produzem gases ou efluentes, fazendo assim com que o meio ambiente não seja afetado na produção de energia. Este fator é também outro motivo que aponta a vantagem da energia solar em relação às outras formas de geração, e um assunto que é discutido hodiernamente devido à conscientização ambiental a qual muito se fala atualmente.</w:t>
+      </w:r>
+    </w:p>
+    <w:p>
+      <w:pPr>
+        <w:pStyle w:val="Ttulo2"/>
+      </w:pPr>
+      <w:bookmarkStart w:id="34" w:name="efeito-fotovoltaico"/>
       <w:r>
         <w:t xml:space="preserve">Efeito fotovoltaico</w:t>
       </w:r>
-      <w:bookmarkEnd w:id="22"/>
+      <w:bookmarkEnd w:id="34"/>
     </w:p>
     <w:p>
       <w:pPr>
@@ -146,16 +462,16 @@
     </w:p>
     <w:p>
       <w:pPr>
-        <w:pStyle w:val="BodyText"/>
+        <w:pStyle w:val="Corpodetexto"/>
       </w:pPr>
       <w:r>
         <w:t xml:space="preserve">A célula fotovoltaica tem seu funcionamento oriundo do efeito fotovoltaico. Este fenômeno é mais antigo do que a maioria das pessoas pensam. Em 1839, Edmond Becquerel percebeu a geração de energia a partir de luz solar incidindo em placas de latão submersas em um líquido eletrólito.</w:t>
       </w:r>
       <w:r>
         <w:rPr>
-          <w:rStyle w:val="FootnoteReference"/>
+          <w:rStyle w:val="Refdenotaderodap"/>
         </w:rPr>
-        <w:footnoteReference w:id="23"/>
+        <w:footnoteReference w:id="35"/>
       </w:r>
       <w:r>
         <w:t xml:space="preserve"> </w:t>
@@ -165,9 +481,9 @@
       </w:r>
       <w:r>
         <w:rPr>
-          <w:rStyle w:val="FootnoteReference"/>
+          <w:rStyle w:val="Refdenotaderodap"/>
         </w:rPr>
-        <w:footnoteReference w:id="24"/>
+        <w:footnoteReference w:id="36"/>
       </w:r>
       <w:r>
         <w:t xml:space="preserve">.</w:t>
@@ -175,18 +491,10 @@
     </w:p>
     <w:p>
       <w:pPr>
-        <w:pStyle w:val="BodyText"/>
-      </w:pPr>
-      <w:r>
-        <w:t xml:space="preserve">Atualmente as células são fabricadas com semicondutores, materiais que apresentam características intermediárias entre condutores e isolantes. O elemento mais famoso dentre os semicondutores é o silício.</w:t>
-      </w:r>
-    </w:p>
-    <w:p>
-      <w:pPr>
-        <w:pStyle w:val="BodyText"/>
-      </w:pPr>
-      <w:r>
-        <w:t xml:space="preserve">O cristal de silício puro é mal condutor elétrico, devido ao fato de conter 4 elétrons livres em sua camada de valência. Para que a condução seja possível, acrescentam-se porcentagens de outros elementos, com a finalidade de deixar o átomo quase estável. A este processo dá-se o nome de</w:t>
+        <w:pStyle w:val="Corpodetexto"/>
+      </w:pPr>
+      <w:r>
+        <w:t xml:space="preserve">Atualmente as células são fabricadas com semicondutores, materiais que apresentam características intermediárias entre condutores e isolantes. O elemento mais famoso dentre os semicondutores é o silício. O cristal de silício puro é mal condutor elétrico, devido ao fato de conter 4 elétrons livres em sua camada de valência. Para que a condução seja possível, acrescentam-se porcentagens de outros elementos, com a finalidade de deixar o átomo quase estável. A este processo dá-se o nome de</w:t>
       </w:r>
       <w:r>
         <w:t xml:space="preserve"> </w:t>
@@ -206,7 +514,7 @@
     </w:p>
     <w:p>
       <w:pPr>
-        <w:pStyle w:val="BodyText"/>
+        <w:pStyle w:val="Corpodetexto"/>
       </w:pPr>
       <w:r>
         <w:t xml:space="preserve">A partir da dopagem do silício com o arsênio ou o fósforo, elementos que apresentam 5 elétrons na última camada, formam-se ligações covalentes entre quatro elétrons, o quinto é propositalmente livre, possibilitando a passagem de corrente elétrica. Por ser dopado com elétrons a mais, é nomeado silício tipo N.</w:t>
@@ -214,37 +522,23 @@
     </w:p>
     <w:p>
       <w:pPr>
-        <w:pStyle w:val="BodyText"/>
-      </w:pPr>
-      <w:r>
-        <w:t xml:space="preserve">A dopagem do silício tipo P é geralmente feita à base de gálio ou boro, elementos com três elétrons na camada mais distante. Agora são feitas três ligações covalentes, a quarta ligação é propositalmente ausente, e também chamada de lacuna.</w:t>
-      </w:r>
-    </w:p>
-    <w:p>
-      <w:pPr>
-        <w:pStyle w:val="BodyText"/>
-      </w:pPr>
-      <w:r>
-        <w:t xml:space="preserve">Quando essas duas dopagens entram em contato, há a presença de um campo elétrico, que ao fechar o circuito gera corrente elétrica</w:t>
-      </w:r>
-      <w:r>
-        <w:rPr>
-          <w:rStyle w:val="FootnoteReference"/>
-        </w:rPr>
-        <w:footnoteReference w:id="25"/>
+        <w:pStyle w:val="Corpodetexto"/>
+      </w:pPr>
+      <w:r>
+        <w:t xml:space="preserve">A dopagem do silício tipo P é geralmente feita à base de gálio ou boro, elementos com três elétrons na camada mais distante. Agora são feitas três ligações covalentes, a quarta ligação é propositalmente ausente, e também chamada de lacuna(fig. 5).</w:t>
       </w:r>
     </w:p>
     <w:p>
       <w:pPr>
         <w:pStyle w:val="CaptionedFigure"/>
       </w:pPr>
-      <w:bookmarkStart w:id="27" w:name="fig:dopagem"/>
+      <w:bookmarkStart w:id="38" w:name="fig:dopagem"/>
       <w:r>
         <w:drawing>
           <wp:inline>
             <wp:extent cx="2857500" cy="2033221"/>
             <wp:effectExtent b="0" l="0" r="0" t="0"/>
-            <wp:docPr descr="Figura 1: Dopagem Eletrônica, Fonte: Infoescola" title="" id="1" name="Picture"/>
+            <wp:docPr descr="Figura 5: Dopagem Eletrônica, Fonte: Infoescola" title="" id="1" name="Picture"/>
             <a:graphic>
               <a:graphicData uri="http://schemas.openxmlformats.org/drawingml/2006/picture">
                 <pic:pic>
@@ -255,7 +549,7 @@
                     </pic:cNvPicPr>
                   </pic:nvPicPr>
                   <pic:blipFill>
-                    <a:blip r:embed="rId26"/>
+                    <a:blip r:embed="rId37"/>
                     <a:stretch>
                       <a:fillRect/>
                     </a:stretch>
@@ -281,17 +575,258 @@
           </wp:inline>
         </w:drawing>
       </w:r>
-      <w:bookmarkEnd w:id="27"/>
+      <w:bookmarkEnd w:id="38"/>
     </w:p>
     <w:p>
       <w:pPr>
         <w:pStyle w:val="ImageCaption"/>
       </w:pPr>
       <w:r>
-        <w:t xml:space="preserve">Figura 1: Dopagem Eletrônica, Fonte: Infoescola</w:t>
-      </w:r>
-    </w:p>
-    <w:sectPr/>
+        <w:t xml:space="preserve">Figura 5: Dopagem Eletrônica, Fonte: Infoescola</w:t>
+      </w:r>
+    </w:p>
+    <w:p>
+      <w:pPr>
+        <w:pStyle w:val="Corpodetexto"/>
+      </w:pPr>
+      <w:r>
+        <w:t xml:space="preserve">A célula fotovoltaica contem as duas dopagens, sendo uma camada fina de material tipo N e uma camada espessa de material do tipo P, conforme ilustra a fig. 6. Com isso, é gerado um campo elétrico, também chamado de região PN</w:t>
+      </w:r>
+      <w:r>
+        <w:rPr>
+          <w:rStyle w:val="Refdenotaderodap"/>
+        </w:rPr>
+        <w:footnoteReference w:id="39"/>
+      </w:r>
+      <w:r>
+        <w:t xml:space="preserve">. Quando a luz incide na célula, os elétrons recebem energia proveniente dos fótons. Os elétrons, então excitados, são acelerados e fluem através da junção. A corrente gerada origina a diferença de potencial entre as faces P e N.</w:t>
+      </w:r>
+      <w:r>
+        <w:rPr>
+          <w:rStyle w:val="Refdenotaderodap"/>
+        </w:rPr>
+        <w:footnoteReference w:id="40"/>
+      </w:r>
+    </w:p>
+    <w:p>
+      <w:pPr>
+        <w:pStyle w:val="CaptionedFigure"/>
+      </w:pPr>
+      <w:bookmarkStart w:id="42" w:name="fig:transversal"/>
+      <w:r>
+        <w:drawing>
+          <wp:inline>
+            <wp:extent cx="2857500" cy="1130163"/>
+            <wp:effectExtent b="0" l="0" r="0" t="0"/>
+            <wp:docPr descr="Figura 6: Dopagem Eletrônica, Fonte: Infoescola" title="" id="1" name="Picture"/>
+            <a:graphic>
+              <a:graphicData uri="http://schemas.openxmlformats.org/drawingml/2006/picture">
+                <pic:pic>
+                  <pic:nvPicPr>
+                    <pic:cNvPr descr="img\fotovoltaico\placatransversal.png" id="0" name="Picture"/>
+                    <pic:cNvPicPr>
+                      <a:picLocks noChangeArrowheads="1" noChangeAspect="1"/>
+                    </pic:cNvPicPr>
+                  </pic:nvPicPr>
+                  <pic:blipFill>
+                    <a:blip r:embed="rId41"/>
+                    <a:stretch>
+                      <a:fillRect/>
+                    </a:stretch>
+                  </pic:blipFill>
+                  <pic:spPr bwMode="auto">
+                    <a:xfrm>
+                      <a:off x="0" y="0"/>
+                      <a:ext cx="2857500" cy="1130163"/>
+                    </a:xfrm>
+                    <a:prstGeom prst="rect">
+                      <a:avLst/>
+                    </a:prstGeom>
+                    <a:noFill/>
+                    <a:ln w="9525">
+                      <a:noFill/>
+                      <a:headEnd/>
+                      <a:tailEnd/>
+                    </a:ln>
+                  </pic:spPr>
+                </pic:pic>
+              </a:graphicData>
+            </a:graphic>
+          </wp:inline>
+        </w:drawing>
+      </w:r>
+      <w:bookmarkEnd w:id="42"/>
+    </w:p>
+    <w:p>
+      <w:pPr>
+        <w:pStyle w:val="ImageCaption"/>
+      </w:pPr>
+      <w:r>
+        <w:t xml:space="preserve">Figura 6: Dopagem Eletrônica, Fonte: Infoescola</w:t>
+      </w:r>
+    </w:p>
+    <w:p>
+      <w:pPr>
+        <w:pStyle w:val="Ttulo2"/>
+      </w:pPr>
+      <w:bookmarkStart w:id="43" w:name="células-fotovoltaicas"/>
+      <w:r>
+        <w:t xml:space="preserve">Células fotovoltaicas</w:t>
+      </w:r>
+      <w:bookmarkEnd w:id="43"/>
+    </w:p>
+    <w:p>
+      <w:pPr>
+        <w:pStyle w:val="FirstParagraph"/>
+      </w:pPr>
+      <w:r>
+        <w:rPr>
+          <w:b/>
+        </w:rPr>
+        <w:t xml:space="preserve">falar dos tipos de paineis monocristalino e policristalino</w:t>
+      </w:r>
+    </w:p>
+    <w:p>
+      <w:pPr>
+        <w:pStyle w:val="Ttulo1"/>
+      </w:pPr>
+      <w:bookmarkStart w:id="44" w:name="porque-é-bom-gerar-energia-em-casa"/>
+      <w:r>
+        <w:t xml:space="preserve">Porque é bom gerar energia em casa</w:t>
+      </w:r>
+      <w:bookmarkEnd w:id="44"/>
+    </w:p>
+    <w:p>
+      <w:pPr>
+        <w:pStyle w:val="Compact"/>
+        <w:numPr>
+          <w:numId w:val="1002"/>
+          <w:ilvl w:val="0"/>
+        </w:numPr>
+      </w:pPr>
+      <w:r>
+        <w:t xml:space="preserve">Abater imposto</w:t>
+      </w:r>
+    </w:p>
+    <w:p>
+      <w:pPr>
+        <w:pStyle w:val="Compact"/>
+        <w:numPr>
+          <w:numId w:val="1002"/>
+          <w:ilvl w:val="0"/>
+        </w:numPr>
+      </w:pPr>
+      <w:r>
+        <w:t xml:space="preserve">mais baratyo que comprar</w:t>
+      </w:r>
+    </w:p>
+    <w:p>
+      <w:pPr>
+        <w:pStyle w:val="Compact"/>
+        <w:numPr>
+          <w:numId w:val="1002"/>
+          <w:ilvl w:val="0"/>
+        </w:numPr>
+      </w:pPr>
+      <w:r>
+        <w:t xml:space="preserve">ajuda em épocas em que as bandeiras tao ruins(amarela verm)</w:t>
+      </w:r>
+    </w:p>
+    <w:p>
+      <w:pPr>
+        <w:pStyle w:val="Compact"/>
+        <w:numPr>
+          <w:numId w:val="1002"/>
+          <w:ilvl w:val="0"/>
+        </w:numPr>
+      </w:pPr>
+      <w:r>
+        <w:t xml:space="preserve">incentivo a nao ter que fazer novas usinas que acabariam mais com o meio ambiente</w:t>
+      </w:r>
+    </w:p>
+    <w:p>
+      <w:pPr>
+        <w:pStyle w:val="Compact"/>
+        <w:numPr>
+          <w:numId w:val="1002"/>
+          <w:ilvl w:val="0"/>
+        </w:numPr>
+      </w:pPr>
+      <w:r>
+        <w:t xml:space="preserve">faltas de energia do nada</w:t>
+      </w:r>
+    </w:p>
+    <w:p>
+      <w:pPr>
+        <w:pStyle w:val="FirstParagraph"/>
+      </w:pPr>
+      <w:r>
+        <w:t xml:space="preserve">Quando falta água nos reservatórios, as tarifas de eletricidade aumentam, causando maior despesas para os consumidores, se a geraçao for feita em casa este problema é fortemente resolvido.</w:t>
+      </w:r>
+    </w:p>
+    <w:p>
+      <w:pPr>
+        <w:pStyle w:val="Corpodetexto"/>
+      </w:pPr>
+      <w:r>
+        <w:t xml:space="preserve">O Brasil ultimamente tem feito politicas que incentivam a geração autônoma de energia, com redução de impostos como ICMS para a energia consumida pela concessionária</w:t>
+      </w:r>
+    </w:p>
+    <w:p>
+      <w:pPr>
+        <w:pStyle w:val="Ttulo1"/>
+      </w:pPr>
+      <w:bookmarkStart w:id="45" w:name="referências"/>
+      <w:r>
+        <w:t xml:space="preserve">Referências</w:t>
+      </w:r>
+      <w:bookmarkEnd w:id="45"/>
+    </w:p>
+    <w:p>
+      <w:pPr>
+        <w:pStyle w:val="FirstParagraph"/>
+      </w:pPr>
+      <w:r>
+        <w:t xml:space="preserve">Smestad, G. P. Optoelectronics of solar cells, 1a. ed., SPIE: Bellingham, 2002.</w:t>
+      </w:r>
+    </w:p>
+    <w:p>
+      <w:pPr>
+        <w:pStyle w:val="Corpodetexto"/>
+      </w:pPr>
+      <w:r>
+        <w:t xml:space="preserve">Komp, R. J. Practical photovoltaics: eletricity from solar cells, 3a. ed., aatec publications: Ann Arbor, 2001.</w:t>
+      </w:r>
+    </w:p>
+    <w:p>
+      <w:pPr>
+        <w:pStyle w:val="Corpodetexto"/>
+      </w:pPr>
+      <w:r>
+        <w:t xml:space="preserve">Grätzel, M. Photoelectrochemical cells. Nature 2001, 414, 338. [CrossRef]</w:t>
+      </w:r>
+    </w:p>
+    <w:p>
+      <w:pPr>
+        <w:pStyle w:val="Corpodetexto"/>
+      </w:pPr>
+      <w:r>
+        <w:t xml:space="preserve">https://www.solenerg.com.br/files/monografia_cassio.pdf</w:t>
+      </w:r>
+    </w:p>
+    <w:p>
+      <w:pPr>
+        <w:pStyle w:val="Corpodetexto"/>
+      </w:pPr>
+      <w:r>
+        <w:t xml:space="preserve">http://www.mme.gov.br/documents/1138787/1732840/Resenha+Energética+Brasileira+-+edição+2019+v2.pdf/66a837a8-4164-4b37-be4a-59a5ad270c50?version=1.0</w:t>
+      </w:r>
+    </w:p>
+    <w:sectPr>
+      <w:pgSz w:w="12240" w:h="15840"/>
+      <w:pgMar w:top="1417" w:right="1701" w:bottom="1417" w:left="1701" w:header="720" w:footer="720" w:gutter="0"/>
+      <w:cols w:space="720"/>
+    </w:sectPr>
   </w:body>
 </w:document>
 </file>
@@ -316,14 +851,14 @@
       </w:r>
     </w:p>
   </w:footnote>
-  <w:footnote w:id="21">
-    <w:p>
-      <w:pPr>
-        <w:pStyle w:val="FootnoteText"/>
+  <w:footnote w:id="33">
+    <w:p>
+      <w:pPr>
+        <w:pStyle w:val="Textodenotaderodap"/>
       </w:pPr>
       <w:r>
         <w:rPr>
-          <w:rStyle w:val="FootnoteReference"/>
+          <w:rStyle w:val="Refdenotaderodap"/>
         </w:rPr>
         <w:footnoteRef/>
       </w:r>
@@ -331,18 +866,18 @@
         <w:t xml:space="preserve"> </w:t>
       </w:r>
       <w:r>
-        <w:t xml:space="preserve">teste</w:t>
+        <w:t xml:space="preserve">Grätzel, M. Photoelectrochemical cells. Nature 2001, 414, 338. [CrossRef]</w:t>
       </w:r>
     </w:p>
   </w:footnote>
-  <w:footnote w:id="23">
-    <w:p>
-      <w:pPr>
-        <w:pStyle w:val="FootnoteText"/>
+  <w:footnote w:id="35">
+    <w:p>
+      <w:pPr>
+        <w:pStyle w:val="Textodenotaderodap"/>
       </w:pPr>
       <w:r>
         <w:rPr>
-          <w:rStyle w:val="FootnoteReference"/>
+          <w:rStyle w:val="Refdenotaderodap"/>
         </w:rPr>
         <w:footnoteRef/>
       </w:r>
@@ -350,18 +885,18 @@
         <w:t xml:space="preserve"> </w:t>
       </w:r>
       <w:r>
-        <w:t xml:space="preserve">teste</w:t>
+        <w:t xml:space="preserve">Smestad, G. P. Optoelectronics of solar cells, 1a. ed., SPIE: Bellingham, 2002.</w:t>
       </w:r>
     </w:p>
   </w:footnote>
-  <w:footnote w:id="24">
-    <w:p>
-      <w:pPr>
-        <w:pStyle w:val="FootnoteText"/>
+  <w:footnote w:id="36">
+    <w:p>
+      <w:pPr>
+        <w:pStyle w:val="Textodenotaderodap"/>
       </w:pPr>
       <w:r>
         <w:rPr>
-          <w:rStyle w:val="FootnoteReference"/>
+          <w:rStyle w:val="Refdenotaderodap"/>
         </w:rPr>
         <w:footnoteRef/>
       </w:r>
@@ -369,18 +904,18 @@
         <w:t xml:space="preserve"> </w:t>
       </w:r>
       <w:r>
-        <w:t xml:space="preserve">teste</w:t>
+        <w:t xml:space="preserve">Komp, R. J. Practical photovoltaics: eletricity from solar cells, 3a. ed., aatec publications: Ann Arbor, 2001.</w:t>
       </w:r>
     </w:p>
   </w:footnote>
-  <w:footnote w:id="25">
-    <w:p>
-      <w:pPr>
-        <w:pStyle w:val="FootnoteText"/>
+  <w:footnote w:id="39">
+    <w:p>
+      <w:pPr>
+        <w:pStyle w:val="Textodenotaderodap"/>
       </w:pPr>
       <w:r>
         <w:rPr>
-          <w:rStyle w:val="FootnoteReference"/>
+          <w:rStyle w:val="Refdenotaderodap"/>
         </w:rPr>
         <w:footnoteRef/>
       </w:r>
@@ -388,7 +923,38 @@
         <w:t xml:space="preserve"> </w:t>
       </w:r>
       <w:r>
-        <w:t xml:space="preserve">teste</w:t>
+        <w:t xml:space="preserve">https://www.solenerg.com.br/files/monografia_cassio.pdf</w:t>
+      </w:r>
+      <w:r>
+        <w:t xml:space="preserve"> </w:t>
+      </w:r>
+      <w:r>
+        <w:t xml:space="preserve">^referencia5]: http://www.mme.gov.br/documents/1138787/1732840/Resenha+Energética+Brasileira+-+edição+2019+v2.pdf/66a837a8-4164-4b37-be4a-59a5ad270c50?version=1.0</w:t>
+      </w:r>
+    </w:p>
+  </w:footnote>
+  <w:footnote w:id="40">
+    <w:p>
+      <w:pPr>
+        <w:pStyle w:val="Textodenotaderodap"/>
+      </w:pPr>
+      <w:r>
+        <w:rPr>
+          <w:rStyle w:val="Refdenotaderodap"/>
+        </w:rPr>
+        <w:footnoteRef/>
+      </w:r>
+      <w:r>
+        <w:t xml:space="preserve"> </w:t>
+      </w:r>
+      <w:r>
+        <w:t xml:space="preserve">https://www.solenerg.com.br/files/monografia_cassio.pdf</w:t>
+      </w:r>
+      <w:r>
+        <w:t xml:space="preserve"> </w:t>
+      </w:r>
+      <w:r>
+        <w:t xml:space="preserve">^referencia5]: http://www.mme.gov.br/documents/1138787/1732840/Resenha+Energética+Brasileira+-+edição+2019+v2.pdf/66a837a8-4164-4b37-be4a-59a5ad270c50?version=1.0</w:t>
       </w:r>
     </w:p>
   </w:footnote>
@@ -396,7 +962,617 @@
 </file>
 
 <file path=word/numbering.xml><?xml version="1.0" encoding="utf-8"?>
-<w:numbering xmlns:w="http://schemas.openxmlformats.org/wordprocessingml/2006/main">
+<w:numbering xmlns:wpc="http://schemas.microsoft.com/office/word/2010/wordprocessingCanvas" xmlns:cx="http://schemas.microsoft.com/office/drawing/2014/chartex" xmlns:cx1="http://schemas.microsoft.com/office/drawing/2015/9/8/chartex" xmlns:cx2="http://schemas.microsoft.com/office/drawing/2015/10/21/chartex" xmlns:cx3="http://schemas.microsoft.com/office/drawing/2016/5/9/chartex" xmlns:cx4="http://schemas.microsoft.com/office/drawing/2016/5/10/chartex" xmlns:cx5="http://schemas.microsoft.com/office/drawing/2016/5/11/chartex" xmlns:cx6="http://schemas.microsoft.com/office/drawing/2016/5/12/chartex" xmlns:cx7="http://schemas.microsoft.com/office/drawing/2016/5/13/chartex" xmlns:cx8="http://schemas.microsoft.com/office/drawing/2016/5/14/chartex" xmlns:mc="http://schemas.openxmlformats.org/markup-compatibility/2006" xmlns:aink="http://schemas.microsoft.com/office/drawing/2016/ink" xmlns:am3d="http://schemas.microsoft.com/office/drawing/2017/model3d" xmlns:o="urn:schemas-microsoft-com:office:office" xmlns:r="http://schemas.openxmlformats.org/officeDocument/2006/relationships" xmlns:m="http://schemas.openxmlformats.org/officeDocument/2006/math" xmlns:v="urn:schemas-microsoft-com:vml" xmlns:wp14="http://schemas.microsoft.com/office/word/2010/wordprocessingDrawing" xmlns:wp="http://schemas.openxmlformats.org/drawingml/2006/wordprocessingDrawing" xmlns:w10="urn:schemas-microsoft-com:office:word" xmlns:w="http://schemas.openxmlformats.org/wordprocessingml/2006/main" xmlns:w14="http://schemas.microsoft.com/office/word/2010/wordml" xmlns:w15="http://schemas.microsoft.com/office/word/2012/wordml" xmlns:w16cid="http://schemas.microsoft.com/office/word/2016/wordml/cid" xmlns:w16se="http://schemas.microsoft.com/office/word/2015/wordml/symex" xmlns:wpg="http://schemas.microsoft.com/office/word/2010/wordprocessingGroup" xmlns:wpi="http://schemas.microsoft.com/office/word/2010/wordprocessingInk" xmlns:wne="http://schemas.microsoft.com/office/word/2006/wordml" xmlns:wps="http://schemas.microsoft.com/office/word/2010/wordprocessingShape" mc:Ignorable="w14 w15 w16se w16cid wp14">
+  <w:abstractNum w:abstractNumId="0" w15:restartNumberingAfterBreak="0">
+    <w:nsid w:val="EA454B4C"/>
+    <w:multiLevelType w:val="multilevel"/>
+    <w:tmpl w:val="5B7055A0"/>
+    <w:lvl w:ilvl="0">
+      <w:start w:val="3"/>
+      <w:numFmt w:val="decimal"/>
+      <w:lvlText w:val="%1."/>
+      <w:lvlJc w:val="left"/>
+      <w:pPr>
+        <w:tabs>
+          <w:tab w:val="num" w:pos="0"/>
+        </w:tabs>
+        <w:ind w:left="480" w:hanging="480"/>
+      </w:pPr>
+    </w:lvl>
+    <w:lvl w:ilvl="1">
+      <w:start w:val="3"/>
+      <w:numFmt w:val="decimal"/>
+      <w:lvlText w:val="%2."/>
+      <w:lvlJc w:val="left"/>
+      <w:pPr>
+        <w:tabs>
+          <w:tab w:val="num" w:pos="720"/>
+        </w:tabs>
+        <w:ind w:left="1200" w:hanging="480"/>
+      </w:pPr>
+    </w:lvl>
+    <w:lvl w:ilvl="2">
+      <w:start w:val="3"/>
+      <w:numFmt w:val="decimal"/>
+      <w:lvlText w:val="%3."/>
+      <w:lvlJc w:val="left"/>
+      <w:pPr>
+        <w:tabs>
+          <w:tab w:val="num" w:pos="1440"/>
+        </w:tabs>
+        <w:ind w:left="1920" w:hanging="480"/>
+      </w:pPr>
+    </w:lvl>
+    <w:lvl w:ilvl="3">
+      <w:start w:val="3"/>
+      <w:numFmt w:val="decimal"/>
+      <w:lvlText w:val="%4."/>
+      <w:lvlJc w:val="left"/>
+      <w:pPr>
+        <w:tabs>
+          <w:tab w:val="num" w:pos="2160"/>
+        </w:tabs>
+        <w:ind w:left="2640" w:hanging="480"/>
+      </w:pPr>
+    </w:lvl>
+    <w:lvl w:ilvl="4">
+      <w:start w:val="3"/>
+      <w:numFmt w:val="decimal"/>
+      <w:lvlText w:val="%5."/>
+      <w:lvlJc w:val="left"/>
+      <w:pPr>
+        <w:tabs>
+          <w:tab w:val="num" w:pos="2880"/>
+        </w:tabs>
+        <w:ind w:left="3360" w:hanging="480"/>
+      </w:pPr>
+    </w:lvl>
+    <w:lvl w:ilvl="5">
+      <w:start w:val="3"/>
+      <w:numFmt w:val="decimal"/>
+      <w:lvlText w:val="%6."/>
+      <w:lvlJc w:val="left"/>
+      <w:pPr>
+        <w:tabs>
+          <w:tab w:val="num" w:pos="3600"/>
+        </w:tabs>
+        <w:ind w:left="4080" w:hanging="480"/>
+      </w:pPr>
+    </w:lvl>
+    <w:lvl w:ilvl="6">
+      <w:start w:val="3"/>
+      <w:numFmt w:val="decimal"/>
+      <w:lvlText w:val="%7."/>
+      <w:lvlJc w:val="left"/>
+      <w:pPr>
+        <w:tabs>
+          <w:tab w:val="num" w:pos="4320"/>
+        </w:tabs>
+        <w:ind w:left="4800" w:hanging="480"/>
+      </w:pPr>
+    </w:lvl>
+    <w:lvl w:ilvl="7">
+      <w:start w:val="3"/>
+      <w:numFmt w:val="decimal"/>
+      <w:lvlText w:val="%8."/>
+      <w:lvlJc w:val="left"/>
+      <w:pPr>
+        <w:tabs>
+          <w:tab w:val="num" w:pos="5040"/>
+        </w:tabs>
+        <w:ind w:left="5520" w:hanging="480"/>
+      </w:pPr>
+    </w:lvl>
+    <w:lvl w:ilvl="8">
+      <w:start w:val="3"/>
+      <w:numFmt w:val="decimal"/>
+      <w:lvlText w:val="%9."/>
+      <w:lvlJc w:val="left"/>
+      <w:pPr>
+        <w:tabs>
+          <w:tab w:val="num" w:pos="5760"/>
+        </w:tabs>
+        <w:ind w:left="6240" w:hanging="480"/>
+      </w:pPr>
+    </w:lvl>
+  </w:abstractNum>
+  <w:abstractNum w:abstractNumId="1" w15:restartNumberingAfterBreak="0">
+    <w:nsid w:val="FFFFFF7C"/>
+    <w:multiLevelType w:val="singleLevel"/>
+    <w:tmpl w:val="C43E0E2A"/>
+    <w:lvl w:ilvl="0">
+      <w:start w:val="1"/>
+      <w:numFmt w:val="decimal"/>
+      <w:lvlText w:val="%1."/>
+      <w:lvlJc w:val="left"/>
+      <w:pPr>
+        <w:tabs>
+          <w:tab w:val="num" w:pos="1492"/>
+        </w:tabs>
+        <w:ind w:left="1492" w:hanging="360"/>
+      </w:pPr>
+    </w:lvl>
+  </w:abstractNum>
+  <w:abstractNum w:abstractNumId="2" w15:restartNumberingAfterBreak="0">
+    <w:nsid w:val="FFFFFF7D"/>
+    <w:multiLevelType w:val="singleLevel"/>
+    <w:tmpl w:val="9FAE3D0E"/>
+    <w:lvl w:ilvl="0">
+      <w:start w:val="1"/>
+      <w:numFmt w:val="decimal"/>
+      <w:lvlText w:val="%1."/>
+      <w:lvlJc w:val="left"/>
+      <w:pPr>
+        <w:tabs>
+          <w:tab w:val="num" w:pos="1209"/>
+        </w:tabs>
+        <w:ind w:left="1209" w:hanging="360"/>
+      </w:pPr>
+    </w:lvl>
+  </w:abstractNum>
+  <w:abstractNum w:abstractNumId="3" w15:restartNumberingAfterBreak="0">
+    <w:nsid w:val="FFFFFF7E"/>
+    <w:multiLevelType w:val="singleLevel"/>
+    <w:tmpl w:val="7876AC6E"/>
+    <w:lvl w:ilvl="0">
+      <w:start w:val="1"/>
+      <w:numFmt w:val="decimal"/>
+      <w:lvlText w:val="%1."/>
+      <w:lvlJc w:val="left"/>
+      <w:pPr>
+        <w:tabs>
+          <w:tab w:val="num" w:pos="926"/>
+        </w:tabs>
+        <w:ind w:left="926" w:hanging="360"/>
+      </w:pPr>
+    </w:lvl>
+  </w:abstractNum>
+  <w:abstractNum w:abstractNumId="4" w15:restartNumberingAfterBreak="0">
+    <w:nsid w:val="FFFFFF7F"/>
+    <w:multiLevelType w:val="singleLevel"/>
+    <w:tmpl w:val="3266E5AC"/>
+    <w:lvl w:ilvl="0">
+      <w:start w:val="1"/>
+      <w:numFmt w:val="decimal"/>
+      <w:lvlText w:val="%1."/>
+      <w:lvlJc w:val="left"/>
+      <w:pPr>
+        <w:tabs>
+          <w:tab w:val="num" w:pos="643"/>
+        </w:tabs>
+        <w:ind w:left="643" w:hanging="360"/>
+      </w:pPr>
+    </w:lvl>
+  </w:abstractNum>
+  <w:abstractNum w:abstractNumId="5" w15:restartNumberingAfterBreak="0">
+    <w:nsid w:val="FFFFFF80"/>
+    <w:multiLevelType w:val="singleLevel"/>
+    <w:tmpl w:val="77C66DA8"/>
+    <w:lvl w:ilvl="0">
+      <w:start w:val="1"/>
+      <w:numFmt w:val="bullet"/>
+      <w:lvlText w:val=""/>
+      <w:lvlJc w:val="left"/>
+      <w:pPr>
+        <w:tabs>
+          <w:tab w:val="num" w:pos="1492"/>
+        </w:tabs>
+        <w:ind w:left="1492" w:hanging="360"/>
+      </w:pPr>
+      <w:rPr>
+        <w:rFonts w:ascii="Symbol" w:hAnsi="Symbol" w:hint="default"/>
+      </w:rPr>
+    </w:lvl>
+  </w:abstractNum>
+  <w:abstractNum w:abstractNumId="6" w15:restartNumberingAfterBreak="0">
+    <w:nsid w:val="FFFFFF81"/>
+    <w:multiLevelType w:val="singleLevel"/>
+    <w:tmpl w:val="9A74CB4A"/>
+    <w:lvl w:ilvl="0">
+      <w:start w:val="1"/>
+      <w:numFmt w:val="bullet"/>
+      <w:lvlText w:val=""/>
+      <w:lvlJc w:val="left"/>
+      <w:pPr>
+        <w:tabs>
+          <w:tab w:val="num" w:pos="1209"/>
+        </w:tabs>
+        <w:ind w:left="1209" w:hanging="360"/>
+      </w:pPr>
+      <w:rPr>
+        <w:rFonts w:ascii="Symbol" w:hAnsi="Symbol" w:hint="default"/>
+      </w:rPr>
+    </w:lvl>
+  </w:abstractNum>
+  <w:abstractNum w:abstractNumId="7" w15:restartNumberingAfterBreak="0">
+    <w:nsid w:val="FFFFFF82"/>
+    <w:multiLevelType w:val="singleLevel"/>
+    <w:tmpl w:val="3B3863A8"/>
+    <w:lvl w:ilvl="0">
+      <w:start w:val="1"/>
+      <w:numFmt w:val="bullet"/>
+      <w:lvlText w:val=""/>
+      <w:lvlJc w:val="left"/>
+      <w:pPr>
+        <w:tabs>
+          <w:tab w:val="num" w:pos="926"/>
+        </w:tabs>
+        <w:ind w:left="926" w:hanging="360"/>
+      </w:pPr>
+      <w:rPr>
+        <w:rFonts w:ascii="Symbol" w:hAnsi="Symbol" w:hint="default"/>
+      </w:rPr>
+    </w:lvl>
+  </w:abstractNum>
+  <w:abstractNum w:abstractNumId="8" w15:restartNumberingAfterBreak="0">
+    <w:nsid w:val="FFFFFF83"/>
+    <w:multiLevelType w:val="singleLevel"/>
+    <w:tmpl w:val="161A55E2"/>
+    <w:lvl w:ilvl="0">
+      <w:start w:val="1"/>
+      <w:numFmt w:val="bullet"/>
+      <w:lvlText w:val=""/>
+      <w:lvlJc w:val="left"/>
+      <w:pPr>
+        <w:tabs>
+          <w:tab w:val="num" w:pos="643"/>
+        </w:tabs>
+        <w:ind w:left="643" w:hanging="360"/>
+      </w:pPr>
+      <w:rPr>
+        <w:rFonts w:ascii="Symbol" w:hAnsi="Symbol" w:hint="default"/>
+      </w:rPr>
+    </w:lvl>
+  </w:abstractNum>
+  <w:abstractNum w:abstractNumId="9" w15:restartNumberingAfterBreak="0">
+    <w:nsid w:val="FFFFFF88"/>
+    <w:multiLevelType w:val="singleLevel"/>
+    <w:tmpl w:val="2C2E355A"/>
+    <w:lvl w:ilvl="0">
+      <w:start w:val="1"/>
+      <w:numFmt w:val="decimal"/>
+      <w:lvlText w:val="%1."/>
+      <w:lvlJc w:val="left"/>
+      <w:pPr>
+        <w:tabs>
+          <w:tab w:val="num" w:pos="360"/>
+        </w:tabs>
+        <w:ind w:left="360" w:hanging="360"/>
+      </w:pPr>
+    </w:lvl>
+  </w:abstractNum>
+  <w:abstractNum w:abstractNumId="10" w15:restartNumberingAfterBreak="0">
+    <w:nsid w:val="FFFFFF89"/>
+    <w:multiLevelType w:val="singleLevel"/>
+    <w:tmpl w:val="B6C05542"/>
+    <w:lvl w:ilvl="0">
+      <w:start w:val="1"/>
+      <w:numFmt w:val="bullet"/>
+      <w:lvlText w:val=""/>
+      <w:lvlJc w:val="left"/>
+      <w:pPr>
+        <w:tabs>
+          <w:tab w:val="num" w:pos="360"/>
+        </w:tabs>
+        <w:ind w:left="360" w:hanging="360"/>
+      </w:pPr>
+      <w:rPr>
+        <w:rFonts w:ascii="Symbol" w:hAnsi="Symbol" w:hint="default"/>
+      </w:rPr>
+    </w:lvl>
+  </w:abstractNum>
+  <w:abstractNum w:abstractNumId="11" w15:restartNumberingAfterBreak="0">
+    <w:nsid w:val="2C1AE401"/>
+    <w:multiLevelType w:val="multilevel"/>
+    <w:tmpl w:val="63EA981E"/>
+    <w:lvl w:ilvl="0">
+      <w:numFmt w:val="bullet"/>
+      <w:lvlText w:val=" "/>
+      <w:lvlJc w:val="left"/>
+      <w:pPr>
+        <w:tabs>
+          <w:tab w:val="num" w:pos="0"/>
+        </w:tabs>
+        <w:ind w:left="480" w:hanging="480"/>
+      </w:pPr>
+    </w:lvl>
+    <w:lvl w:ilvl="1">
+      <w:numFmt w:val="bullet"/>
+      <w:lvlText w:val=" "/>
+      <w:lvlJc w:val="left"/>
+      <w:pPr>
+        <w:tabs>
+          <w:tab w:val="num" w:pos="720"/>
+        </w:tabs>
+        <w:ind w:left="1200" w:hanging="480"/>
+      </w:pPr>
+    </w:lvl>
+    <w:lvl w:ilvl="2">
+      <w:numFmt w:val="bullet"/>
+      <w:lvlText w:val=" "/>
+      <w:lvlJc w:val="left"/>
+      <w:pPr>
+        <w:tabs>
+          <w:tab w:val="num" w:pos="1440"/>
+        </w:tabs>
+        <w:ind w:left="1920" w:hanging="480"/>
+      </w:pPr>
+    </w:lvl>
+    <w:lvl w:ilvl="3">
+      <w:numFmt w:val="bullet"/>
+      <w:lvlText w:val=" "/>
+      <w:lvlJc w:val="left"/>
+      <w:pPr>
+        <w:tabs>
+          <w:tab w:val="num" w:pos="2160"/>
+        </w:tabs>
+        <w:ind w:left="2640" w:hanging="480"/>
+      </w:pPr>
+    </w:lvl>
+    <w:lvl w:ilvl="4">
+      <w:numFmt w:val="bullet"/>
+      <w:lvlText w:val=" "/>
+      <w:lvlJc w:val="left"/>
+      <w:pPr>
+        <w:tabs>
+          <w:tab w:val="num" w:pos="2880"/>
+        </w:tabs>
+        <w:ind w:left="3360" w:hanging="480"/>
+      </w:pPr>
+    </w:lvl>
+    <w:lvl w:ilvl="5">
+      <w:numFmt w:val="bullet"/>
+      <w:lvlText w:val=" "/>
+      <w:lvlJc w:val="left"/>
+      <w:pPr>
+        <w:tabs>
+          <w:tab w:val="num" w:pos="3600"/>
+        </w:tabs>
+        <w:ind w:left="4080" w:hanging="480"/>
+      </w:pPr>
+    </w:lvl>
+    <w:lvl w:ilvl="6">
+      <w:numFmt w:val="bullet"/>
+      <w:lvlText w:val=" "/>
+      <w:lvlJc w:val="left"/>
+      <w:pPr>
+        <w:tabs>
+          <w:tab w:val="num" w:pos="4320"/>
+        </w:tabs>
+        <w:ind w:left="4800" w:hanging="480"/>
+      </w:pPr>
+    </w:lvl>
+    <w:lvl w:ilvl="7">
+      <w:numFmt w:val="bullet"/>
+      <w:lvlText w:val=" "/>
+      <w:lvlJc w:val="left"/>
+      <w:pPr>
+        <w:tabs>
+          <w:tab w:val="num" w:pos="5040"/>
+        </w:tabs>
+        <w:ind w:left="5520" w:hanging="480"/>
+      </w:pPr>
+    </w:lvl>
+    <w:lvl w:ilvl="8">
+      <w:numFmt w:val="bullet"/>
+      <w:lvlText w:val=" "/>
+      <w:lvlJc w:val="left"/>
+      <w:pPr>
+        <w:tabs>
+          <w:tab w:val="num" w:pos="5760"/>
+        </w:tabs>
+        <w:ind w:left="6240" w:hanging="480"/>
+      </w:pPr>
+    </w:lvl>
+  </w:abstractNum>
+  <w:abstractNum w:abstractNumId="12" w15:restartNumberingAfterBreak="0">
+    <w:nsid w:val="36230AB9"/>
+    <w:multiLevelType w:val="multilevel"/>
+    <w:tmpl w:val="FA16CFDE"/>
+    <w:lvl w:ilvl="0">
+      <w:start w:val="1"/>
+      <w:numFmt w:val="decimal"/>
+      <w:pStyle w:val="Ttulo1"/>
+      <w:lvlText w:val="%1"/>
+      <w:lvlJc w:val="left"/>
+      <w:pPr>
+        <w:ind w:left="432" w:hanging="432"/>
+      </w:pPr>
+    </w:lvl>
+    <w:lvl w:ilvl="1">
+      <w:start w:val="1"/>
+      <w:numFmt w:val="decimal"/>
+      <w:pStyle w:val="Ttulo2"/>
+      <w:lvlText w:val="%1.%2"/>
+      <w:lvlJc w:val="left"/>
+      <w:pPr>
+        <w:ind w:left="576" w:hanging="576"/>
+      </w:pPr>
+    </w:lvl>
+    <w:lvl w:ilvl="2">
+      <w:start w:val="1"/>
+      <w:numFmt w:val="decimal"/>
+      <w:pStyle w:val="Ttulo3"/>
+      <w:lvlText w:val="%1.%2.%3"/>
+      <w:lvlJc w:val="left"/>
+      <w:pPr>
+        <w:ind w:left="720" w:hanging="720"/>
+      </w:pPr>
+    </w:lvl>
+    <w:lvl w:ilvl="3">
+      <w:start w:val="1"/>
+      <w:numFmt w:val="decimal"/>
+      <w:pStyle w:val="Ttulo4"/>
+      <w:lvlText w:val="%1.%2.%3.%4"/>
+      <w:lvlJc w:val="left"/>
+      <w:pPr>
+        <w:ind w:left="864" w:hanging="864"/>
+      </w:pPr>
+    </w:lvl>
+    <w:lvl w:ilvl="4">
+      <w:start w:val="1"/>
+      <w:numFmt w:val="decimal"/>
+      <w:pStyle w:val="Ttulo5"/>
+      <w:lvlText w:val="%1.%2.%3.%4.%5"/>
+      <w:lvlJc w:val="left"/>
+      <w:pPr>
+        <w:ind w:left="1008" w:hanging="1008"/>
+      </w:pPr>
+    </w:lvl>
+    <w:lvl w:ilvl="5">
+      <w:start w:val="1"/>
+      <w:numFmt w:val="decimal"/>
+      <w:pStyle w:val="Ttulo6"/>
+      <w:lvlText w:val="%1.%2.%3.%4.%5.%6"/>
+      <w:lvlJc w:val="left"/>
+      <w:pPr>
+        <w:ind w:left="1152" w:hanging="1152"/>
+      </w:pPr>
+    </w:lvl>
+    <w:lvl w:ilvl="6">
+      <w:start w:val="1"/>
+      <w:numFmt w:val="decimal"/>
+      <w:pStyle w:val="Ttulo7"/>
+      <w:lvlText w:val="%1.%2.%3.%4.%5.%6.%7"/>
+      <w:lvlJc w:val="left"/>
+      <w:pPr>
+        <w:ind w:left="1296" w:hanging="1296"/>
+      </w:pPr>
+    </w:lvl>
+    <w:lvl w:ilvl="7">
+      <w:start w:val="1"/>
+      <w:numFmt w:val="decimal"/>
+      <w:pStyle w:val="Ttulo8"/>
+      <w:lvlText w:val="%1.%2.%3.%4.%5.%6.%7.%8"/>
+      <w:lvlJc w:val="left"/>
+      <w:pPr>
+        <w:ind w:left="1440" w:hanging="1440"/>
+      </w:pPr>
+    </w:lvl>
+    <w:lvl w:ilvl="8">
+      <w:start w:val="1"/>
+      <w:numFmt w:val="decimal"/>
+      <w:pStyle w:val="Ttulo9"/>
+      <w:lvlText w:val="%1.%2.%3.%4.%5.%6.%7.%8.%9"/>
+      <w:lvlJc w:val="left"/>
+      <w:pPr>
+        <w:ind w:left="1584" w:hanging="1584"/>
+      </w:pPr>
+    </w:lvl>
+  </w:abstractNum>
+  <w:abstractNum w:abstractNumId="13" w15:restartNumberingAfterBreak="0">
+    <w:nsid w:val="71315DCA"/>
+    <w:multiLevelType w:val="multilevel"/>
+    <w:tmpl w:val="5A42279A"/>
+    <w:lvl w:ilvl="0">
+      <w:start w:val="1"/>
+      <w:numFmt w:val="decimal"/>
+      <w:lvlText w:val="%1."/>
+      <w:lvlJc w:val="left"/>
+      <w:pPr>
+        <w:tabs>
+          <w:tab w:val="num" w:pos="0"/>
+        </w:tabs>
+        <w:ind w:left="480" w:hanging="480"/>
+      </w:pPr>
+    </w:lvl>
+    <w:lvl w:ilvl="1">
+      <w:start w:val="1"/>
+      <w:numFmt w:val="decimal"/>
+      <w:lvlText w:val="%2."/>
+      <w:lvlJc w:val="left"/>
+      <w:pPr>
+        <w:tabs>
+          <w:tab w:val="num" w:pos="720"/>
+        </w:tabs>
+        <w:ind w:left="1200" w:hanging="480"/>
+      </w:pPr>
+    </w:lvl>
+    <w:lvl w:ilvl="2">
+      <w:start w:val="1"/>
+      <w:numFmt w:val="decimal"/>
+      <w:lvlText w:val="%3."/>
+      <w:lvlJc w:val="left"/>
+      <w:pPr>
+        <w:tabs>
+          <w:tab w:val="num" w:pos="1440"/>
+        </w:tabs>
+        <w:ind w:left="1920" w:hanging="480"/>
+      </w:pPr>
+    </w:lvl>
+    <w:lvl w:ilvl="3">
+      <w:start w:val="1"/>
+      <w:numFmt w:val="decimal"/>
+      <w:lvlText w:val="%4."/>
+      <w:lvlJc w:val="left"/>
+      <w:pPr>
+        <w:tabs>
+          <w:tab w:val="num" w:pos="2160"/>
+        </w:tabs>
+        <w:ind w:left="2640" w:hanging="480"/>
+      </w:pPr>
+    </w:lvl>
+    <w:lvl w:ilvl="4">
+      <w:start w:val="1"/>
+      <w:numFmt w:val="decimal"/>
+      <w:lvlText w:val="%5."/>
+      <w:lvlJc w:val="left"/>
+      <w:pPr>
+        <w:tabs>
+          <w:tab w:val="num" w:pos="2880"/>
+        </w:tabs>
+        <w:ind w:left="3360" w:hanging="480"/>
+      </w:pPr>
+    </w:lvl>
+    <w:lvl w:ilvl="5">
+      <w:start w:val="1"/>
+      <w:numFmt w:val="decimal"/>
+      <w:lvlText w:val="%6."/>
+      <w:lvlJc w:val="left"/>
+      <w:pPr>
+        <w:tabs>
+          <w:tab w:val="num" w:pos="3600"/>
+        </w:tabs>
+        <w:ind w:left="4080" w:hanging="480"/>
+      </w:pPr>
+    </w:lvl>
+    <w:lvl w:ilvl="6">
+      <w:start w:val="1"/>
+      <w:numFmt w:val="decimal"/>
+      <w:lvlText w:val="%7."/>
+      <w:lvlJc w:val="left"/>
+      <w:pPr>
+        <w:tabs>
+          <w:tab w:val="num" w:pos="4320"/>
+        </w:tabs>
+        <w:ind w:left="4800" w:hanging="480"/>
+      </w:pPr>
+    </w:lvl>
+    <w:lvl w:ilvl="7">
+      <w:start w:val="1"/>
+      <w:numFmt w:val="decimal"/>
+      <w:lvlText w:val="%8."/>
+      <w:lvlJc w:val="left"/>
+      <w:pPr>
+        <w:tabs>
+          <w:tab w:val="num" w:pos="5040"/>
+        </w:tabs>
+        <w:ind w:left="5520" w:hanging="480"/>
+      </w:pPr>
+    </w:lvl>
+    <w:lvl w:ilvl="8">
+      <w:start w:val="1"/>
+      <w:numFmt w:val="decimal"/>
+      <w:lvlText w:val="%9."/>
+      <w:lvlJc w:val="left"/>
+      <w:pPr>
+        <w:tabs>
+          <w:tab w:val="num" w:pos="5760"/>
+        </w:tabs>
+        <w:ind w:left="6240" w:hanging="480"/>
+      </w:pPr>
+    </w:lvl>
+  </w:abstractNum>
   <w:abstractNum w:abstractNumId="990">
     <w:nsid w:val="2c1ae401"/>
     <w:multiLevelType w:val="multilevel"/>
@@ -500,11 +1676,11 @@
       </w:pPr>
     </w:lvl>
   </w:abstractNum>
-  <w:abstractNum w:abstractNumId="99411">
+  <w:abstractNum w:abstractNumId="99413">
     <w:nsid w:val="ea454b4c"/>
     <w:multiLevelType w:val="multilevel"/>
     <w:lvl w:ilvl="0">
-      <w:start w:val="1"/>
+      <w:start w:val="3"/>
       <w:numFmt w:val="decimal"/>
       <w:lvlText w:val="%1."/>
       <w:lvlJc w:val="left"/>
@@ -516,7 +1692,7 @@
       </w:pPr>
     </w:lvl>
     <w:lvl w:ilvl="1">
-      <w:start w:val="1"/>
+      <w:start w:val="3"/>
       <w:numFmt w:val="decimal"/>
       <w:lvlText w:val="%2."/>
       <w:lvlJc w:val="left"/>
@@ -528,7 +1704,7 @@
       </w:pPr>
     </w:lvl>
     <w:lvl w:ilvl="2">
-      <w:start w:val="1"/>
+      <w:start w:val="3"/>
       <w:numFmt w:val="decimal"/>
       <w:lvlText w:val="%3."/>
       <w:lvlJc w:val="left"/>
@@ -540,7 +1716,7 @@
       </w:pPr>
     </w:lvl>
     <w:lvl w:ilvl="3">
-      <w:start w:val="1"/>
+      <w:start w:val="3"/>
       <w:numFmt w:val="decimal"/>
       <w:lvlText w:val="%4."/>
       <w:lvlJc w:val="left"/>
@@ -552,7 +1728,7 @@
       </w:pPr>
     </w:lvl>
     <w:lvl w:ilvl="4">
-      <w:start w:val="1"/>
+      <w:start w:val="3"/>
       <w:numFmt w:val="decimal"/>
       <w:lvlText w:val="%5."/>
       <w:lvlJc w:val="left"/>
@@ -564,7 +1740,7 @@
       </w:pPr>
     </w:lvl>
     <w:lvl w:ilvl="5">
-      <w:start w:val="1"/>
+      <w:start w:val="3"/>
       <w:numFmt w:val="decimal"/>
       <w:lvlText w:val="%6."/>
       <w:lvlJc w:val="left"/>
@@ -576,7 +1752,7 @@
       </w:pPr>
     </w:lvl>
     <w:lvl w:ilvl="6">
-      <w:start w:val="1"/>
+      <w:start w:val="3"/>
       <w:numFmt w:val="decimal"/>
       <w:lvlText w:val="%7."/>
       <w:lvlJc w:val="left"/>
@@ -588,7 +1764,7 @@
       </w:pPr>
     </w:lvl>
     <w:lvl w:ilvl="7">
-      <w:start w:val="1"/>
+      <w:start w:val="3"/>
       <w:numFmt w:val="decimal"/>
       <w:lvlText w:val="%8."/>
       <w:lvlJc w:val="left"/>
@@ -600,7 +1776,7 @@
       </w:pPr>
     </w:lvl>
     <w:lvl w:ilvl="8">
-      <w:start w:val="1"/>
+      <w:start w:val="3"/>
       <w:numFmt w:val="decimal"/>
       <w:lvlText w:val="%9."/>
       <w:lvlJc w:val="left"/>
@@ -612,10 +1788,248 @@
       </w:pPr>
     </w:lvl>
   </w:abstractNum>
+  <w:abstractNum w:abstractNumId="99411">
+    <w:nsid w:val="71315dca"/>
+    <w:multiLevelType w:val="multilevel"/>
+    <w:lvl w:ilvl="0">
+      <w:start w:val="1"/>
+      <w:numFmt w:val="decimal"/>
+      <w:lvlText w:val="%1."/>
+      <w:lvlJc w:val="left"/>
+      <w:pPr>
+        <w:tabs>
+          <w:tab w:val="num" w:pos="0"/>
+        </w:tabs>
+        <w:ind w:left="480" w:hanging="480"/>
+      </w:pPr>
+    </w:lvl>
+    <w:lvl w:ilvl="1">
+      <w:start w:val="1"/>
+      <w:numFmt w:val="decimal"/>
+      <w:lvlText w:val="%2."/>
+      <w:lvlJc w:val="left"/>
+      <w:pPr>
+        <w:tabs>
+          <w:tab w:val="num" w:pos="720"/>
+        </w:tabs>
+        <w:ind w:left="1200" w:hanging="480"/>
+      </w:pPr>
+    </w:lvl>
+    <w:lvl w:ilvl="2">
+      <w:start w:val="1"/>
+      <w:numFmt w:val="decimal"/>
+      <w:lvlText w:val="%3."/>
+      <w:lvlJc w:val="left"/>
+      <w:pPr>
+        <w:tabs>
+          <w:tab w:val="num" w:pos="1440"/>
+        </w:tabs>
+        <w:ind w:left="1920" w:hanging="480"/>
+      </w:pPr>
+    </w:lvl>
+    <w:lvl w:ilvl="3">
+      <w:start w:val="1"/>
+      <w:numFmt w:val="decimal"/>
+      <w:lvlText w:val="%4."/>
+      <w:lvlJc w:val="left"/>
+      <w:pPr>
+        <w:tabs>
+          <w:tab w:val="num" w:pos="2160"/>
+        </w:tabs>
+        <w:ind w:left="2640" w:hanging="480"/>
+      </w:pPr>
+    </w:lvl>
+    <w:lvl w:ilvl="4">
+      <w:start w:val="1"/>
+      <w:numFmt w:val="decimal"/>
+      <w:lvlText w:val="%5."/>
+      <w:lvlJc w:val="left"/>
+      <w:pPr>
+        <w:tabs>
+          <w:tab w:val="num" w:pos="2880"/>
+        </w:tabs>
+        <w:ind w:left="3360" w:hanging="480"/>
+      </w:pPr>
+    </w:lvl>
+    <w:lvl w:ilvl="5">
+      <w:start w:val="1"/>
+      <w:numFmt w:val="decimal"/>
+      <w:lvlText w:val="%6."/>
+      <w:lvlJc w:val="left"/>
+      <w:pPr>
+        <w:tabs>
+          <w:tab w:val="num" w:pos="3600"/>
+        </w:tabs>
+        <w:ind w:left="4080" w:hanging="480"/>
+      </w:pPr>
+    </w:lvl>
+    <w:lvl w:ilvl="6">
+      <w:start w:val="1"/>
+      <w:numFmt w:val="decimal"/>
+      <w:lvlText w:val="%7."/>
+      <w:lvlJc w:val="left"/>
+      <w:pPr>
+        <w:tabs>
+          <w:tab w:val="num" w:pos="4320"/>
+        </w:tabs>
+        <w:ind w:left="4800" w:hanging="480"/>
+      </w:pPr>
+    </w:lvl>
+    <w:lvl w:ilvl="7">
+      <w:start w:val="1"/>
+      <w:numFmt w:val="decimal"/>
+      <w:lvlText w:val="%8."/>
+      <w:lvlJc w:val="left"/>
+      <w:pPr>
+        <w:tabs>
+          <w:tab w:val="num" w:pos="5040"/>
+        </w:tabs>
+        <w:ind w:left="5520" w:hanging="480"/>
+      </w:pPr>
+    </w:lvl>
+    <w:lvl w:ilvl="8">
+      <w:start w:val="1"/>
+      <w:numFmt w:val="decimal"/>
+      <w:lvlText w:val="%9."/>
+      <w:lvlJc w:val="left"/>
+      <w:pPr>
+        <w:tabs>
+          <w:tab w:val="num" w:pos="5760"/>
+        </w:tabs>
+        <w:ind w:left="6240" w:hanging="480"/>
+      </w:pPr>
+    </w:lvl>
+  </w:abstractNum>
+  <w:num w:numId="1">
+    <w:abstractNumId w:val="11"/>
+  </w:num>
+  <w:num w:numId="2">
+    <w:abstractNumId w:val="0"/>
+    <w:lvlOverride w:ilvl="0">
+      <w:startOverride w:val="3"/>
+    </w:lvlOverride>
+    <w:lvlOverride w:ilvl="1">
+      <w:startOverride w:val="3"/>
+    </w:lvlOverride>
+    <w:lvlOverride w:ilvl="2">
+      <w:startOverride w:val="3"/>
+    </w:lvlOverride>
+    <w:lvlOverride w:ilvl="3">
+      <w:startOverride w:val="3"/>
+    </w:lvlOverride>
+    <w:lvlOverride w:ilvl="4">
+      <w:startOverride w:val="3"/>
+    </w:lvlOverride>
+    <w:lvlOverride w:ilvl="5">
+      <w:startOverride w:val="3"/>
+    </w:lvlOverride>
+    <w:lvlOverride w:ilvl="6">
+      <w:startOverride w:val="3"/>
+    </w:lvlOverride>
+    <w:lvlOverride w:ilvl="7">
+      <w:startOverride w:val="3"/>
+    </w:lvlOverride>
+    <w:lvlOverride w:ilvl="8">
+      <w:startOverride w:val="3"/>
+    </w:lvlOverride>
+  </w:num>
+  <w:num w:numId="3">
+    <w:abstractNumId w:val="13"/>
+    <w:lvlOverride w:ilvl="0">
+      <w:startOverride w:val="1"/>
+    </w:lvlOverride>
+    <w:lvlOverride w:ilvl="1">
+      <w:startOverride w:val="1"/>
+    </w:lvlOverride>
+    <w:lvlOverride w:ilvl="2">
+      <w:startOverride w:val="1"/>
+    </w:lvlOverride>
+    <w:lvlOverride w:ilvl="3">
+      <w:startOverride w:val="1"/>
+    </w:lvlOverride>
+    <w:lvlOverride w:ilvl="4">
+      <w:startOverride w:val="1"/>
+    </w:lvlOverride>
+    <w:lvlOverride w:ilvl="5">
+      <w:startOverride w:val="1"/>
+    </w:lvlOverride>
+    <w:lvlOverride w:ilvl="6">
+      <w:startOverride w:val="1"/>
+    </w:lvlOverride>
+    <w:lvlOverride w:ilvl="7">
+      <w:startOverride w:val="1"/>
+    </w:lvlOverride>
+    <w:lvlOverride w:ilvl="8">
+      <w:startOverride w:val="1"/>
+    </w:lvlOverride>
+  </w:num>
+  <w:num w:numId="4">
+    <w:abstractNumId w:val="10"/>
+  </w:num>
+  <w:num w:numId="5">
+    <w:abstractNumId w:val="8"/>
+  </w:num>
+  <w:num w:numId="6">
+    <w:abstractNumId w:val="7"/>
+  </w:num>
+  <w:num w:numId="7">
+    <w:abstractNumId w:val="6"/>
+  </w:num>
+  <w:num w:numId="8">
+    <w:abstractNumId w:val="5"/>
+  </w:num>
+  <w:num w:numId="9">
+    <w:abstractNumId w:val="9"/>
+  </w:num>
+  <w:num w:numId="10">
+    <w:abstractNumId w:val="4"/>
+  </w:num>
+  <w:num w:numId="11">
+    <w:abstractNumId w:val="3"/>
+  </w:num>
+  <w:num w:numId="12">
+    <w:abstractNumId w:val="2"/>
+  </w:num>
+  <w:num w:numId="13">
+    <w:abstractNumId w:val="1"/>
+  </w:num>
+  <w:num w:numId="14">
+    <w:abstractNumId w:val="12"/>
+  </w:num>
   <w:num w:numId="1000">
     <w:abstractNumId w:val="990"/>
   </w:num>
   <w:num w:numId="1001">
+    <w:abstractNumId w:val="99413"/>
+    <w:lvlOverride w:ilvl="0">
+      <w:startOverride w:val="3"/>
+    </w:lvlOverride>
+    <w:lvlOverride w:ilvl="1">
+      <w:startOverride w:val="3"/>
+    </w:lvlOverride>
+    <w:lvlOverride w:ilvl="2">
+      <w:startOverride w:val="3"/>
+    </w:lvlOverride>
+    <w:lvlOverride w:ilvl="3">
+      <w:startOverride w:val="3"/>
+    </w:lvlOverride>
+    <w:lvlOverride w:ilvl="4">
+      <w:startOverride w:val="3"/>
+    </w:lvlOverride>
+    <w:lvlOverride w:ilvl="5">
+      <w:startOverride w:val="3"/>
+    </w:lvlOverride>
+    <w:lvlOverride w:ilvl="6">
+      <w:startOverride w:val="3"/>
+    </w:lvlOverride>
+    <w:lvlOverride w:ilvl="7">
+      <w:startOverride w:val="3"/>
+    </w:lvlOverride>
+    <w:lvlOverride w:ilvl="8">
+      <w:startOverride w:val="3"/>
+    </w:lvlOverride>
+  </w:num>
+  <w:num w:numId="1002">
     <w:abstractNumId w:val="99411"/>
     <w:lvlOverride w:ilvl="0">
       <w:startOverride w:val="1"/>
@@ -649,7 +2063,7 @@
 </file>
 
 <file path=word/styles.xml><?xml version="1.0" encoding="utf-8"?>
-<w:styles xmlns:r="http://schemas.openxmlformats.org/officeDocument/2006/relationships" xmlns:w="http://schemas.openxmlformats.org/wordprocessingml/2006/main">
+<w:styles xmlns:mc="http://schemas.openxmlformats.org/markup-compatibility/2006" xmlns:r="http://schemas.openxmlformats.org/officeDocument/2006/relationships" xmlns:w="http://schemas.openxmlformats.org/wordprocessingml/2006/main" xmlns:w14="http://schemas.microsoft.com/office/word/2010/wordml" xmlns:w15="http://schemas.microsoft.com/office/word/2012/wordml" xmlns:w16cid="http://schemas.microsoft.com/office/word/2016/wordml/cid" xmlns:w16se="http://schemas.microsoft.com/office/word/2015/wordml/symex" mc:Ignorable="w14 w15 w16se w16cid">
   <w:docDefaults>
     <w:rPrDefault>
       <w:rPr>
@@ -665,38 +2079,615 @@
       </w:pPr>
     </w:pPrDefault>
   </w:docDefaults>
-  <w:latentStyles w:defLockedState="0" w:defUIPriority="0" w:defSemiHidden="0" w:defUnhideWhenUsed="0" w:defQFormat="0" w:count="276"/>
+  <w:latentStyles w:defLockedState="0" w:defUIPriority="0" w:defSemiHidden="0" w:defUnhideWhenUsed="0" w:defQFormat="0" w:count="376">
+    <w:lsdException w:name="heading 5" w:semiHidden="1" w:unhideWhenUsed="1"/>
+    <w:lsdException w:name="index 2" w:semiHidden="1" w:unhideWhenUsed="1"/>
+    <w:lsdException w:name="index 3" w:semiHidden="1" w:unhideWhenUsed="1"/>
+    <w:lsdException w:name="index 4" w:semiHidden="1" w:unhideWhenUsed="1"/>
+    <w:lsdException w:name="index 5" w:semiHidden="1" w:unhideWhenUsed="1"/>
+    <w:lsdException w:name="index 6" w:semiHidden="1" w:unhideWhenUsed="1"/>
+    <w:lsdException w:name="index 7" w:semiHidden="1" w:unhideWhenUsed="1"/>
+    <w:lsdException w:name="index 8" w:semiHidden="1" w:unhideWhenUsed="1"/>
+    <w:lsdException w:name="index 9" w:semiHidden="1" w:unhideWhenUsed="1"/>
+    <w:lsdException w:name="toc 1" w:semiHidden="1" w:unhideWhenUsed="1"/>
+    <w:lsdException w:name="toc 2" w:semiHidden="1" w:unhideWhenUsed="1"/>
+    <w:lsdException w:name="toc 3" w:semiHidden="1" w:unhideWhenUsed="1"/>
+    <w:lsdException w:name="toc 4" w:semiHidden="1" w:unhideWhenUsed="1"/>
+    <w:lsdException w:name="toc 5" w:semiHidden="1" w:unhideWhenUsed="1"/>
+    <w:lsdException w:name="toc 6" w:semiHidden="1" w:unhideWhenUsed="1"/>
+    <w:lsdException w:name="toc 7" w:semiHidden="1" w:unhideWhenUsed="1"/>
+    <w:lsdException w:name="toc 8" w:semiHidden="1" w:unhideWhenUsed="1"/>
+    <w:lsdException w:name="toc 9" w:semiHidden="1" w:unhideWhenUsed="1"/>
+    <w:lsdException w:name="Normal Indent" w:semiHidden="1" w:unhideWhenUsed="1"/>
+    <w:lsdException w:name="footnote text" w:semiHidden="1" w:unhideWhenUsed="1"/>
+    <w:lsdException w:name="annotation text" w:semiHidden="1" w:unhideWhenUsed="1"/>
+    <w:lsdException w:name="header" w:semiHidden="1" w:unhideWhenUsed="1"/>
+    <w:lsdException w:name="footer" w:semiHidden="1" w:unhideWhenUsed="1"/>
+    <w:lsdException w:name="index heading" w:semiHidden="1" w:unhideWhenUsed="1"/>
+    <w:lsdException w:name="caption" w:semiHidden="1" w:unhideWhenUsed="1"/>
+    <w:lsdException w:name="table of figures" w:semiHidden="1" w:unhideWhenUsed="1"/>
+    <w:lsdException w:name="envelope address" w:semiHidden="1" w:unhideWhenUsed="1"/>
+    <w:lsdException w:name="envelope return" w:semiHidden="1" w:unhideWhenUsed="1"/>
+    <w:lsdException w:name="footnote reference" w:semiHidden="1" w:unhideWhenUsed="1"/>
+    <w:lsdException w:name="annotation reference" w:semiHidden="1" w:unhideWhenUsed="1"/>
+    <w:lsdException w:name="line number" w:semiHidden="1" w:unhideWhenUsed="1"/>
+    <w:lsdException w:name="page number" w:semiHidden="1" w:unhideWhenUsed="1"/>
+    <w:lsdException w:name="endnote reference" w:semiHidden="1" w:unhideWhenUsed="1"/>
+    <w:lsdException w:name="endnote text" w:semiHidden="1" w:unhideWhenUsed="1"/>
+    <w:lsdException w:name="table of authorities" w:semiHidden="1" w:unhideWhenUsed="1"/>
+    <w:lsdException w:name="macro" w:semiHidden="1" w:unhideWhenUsed="1"/>
+    <w:lsdException w:name="toa heading" w:semiHidden="1" w:unhideWhenUsed="1"/>
+    <w:lsdException w:name="List" w:semiHidden="1" w:unhideWhenUsed="1"/>
+    <w:lsdException w:name="List Bullet" w:semiHidden="1" w:unhideWhenUsed="1"/>
+    <w:lsdException w:name="List Number" w:semiHidden="1" w:unhideWhenUsed="1"/>
+    <w:lsdException w:name="List 2" w:semiHidden="1" w:unhideWhenUsed="1"/>
+    <w:lsdException w:name="List 3" w:semiHidden="1" w:unhideWhenUsed="1"/>
+    <w:lsdException w:name="List 4" w:semiHidden="1" w:unhideWhenUsed="1"/>
+    <w:lsdException w:name="List Bullet 2" w:semiHidden="1" w:unhideWhenUsed="1"/>
+    <w:lsdException w:name="List Bullet 3" w:semiHidden="1" w:unhideWhenUsed="1"/>
+    <w:lsdException w:name="List Number 2" w:semiHidden="1" w:unhideWhenUsed="1"/>
+    <w:lsdException w:name="List Number 3" w:semiHidden="1" w:unhideWhenUsed="1"/>
+    <w:lsdException w:name="List Number 4" w:semiHidden="1" w:unhideWhenUsed="1"/>
+    <w:lsdException w:name="List Number 5" w:semiHidden="1" w:unhideWhenUsed="1"/>
+    <w:lsdException w:name="Closing" w:semiHidden="1" w:unhideWhenUsed="1"/>
+    <w:lsdException w:name="Signature" w:semiHidden="1" w:unhideWhenUsed="1"/>
+    <w:lsdException w:name="Default Paragraph Font" w:semiHidden="1" w:unhideWhenUsed="1"/>
+    <w:lsdException w:name="Body Text" w:semiHidden="1" w:unhideWhenUsed="1"/>
+    <w:lsdException w:name="Body Text Indent" w:semiHidden="1" w:unhideWhenUsed="1"/>
+    <w:lsdException w:name="List Continue" w:semiHidden="1" w:unhideWhenUsed="1"/>
+    <w:lsdException w:name="List Continue 2" w:semiHidden="1" w:unhideWhenUsed="1"/>
+    <w:lsdException w:name="List Continue 3" w:semiHidden="1" w:unhideWhenUsed="1"/>
+    <w:lsdException w:name="List Continue 4" w:semiHidden="1" w:unhideWhenUsed="1"/>
+    <w:lsdException w:name="List Continue 5" w:semiHidden="1" w:unhideWhenUsed="1"/>
+    <w:lsdException w:name="Message Header" w:semiHidden="1" w:unhideWhenUsed="1"/>
+    <w:lsdException w:name="Salutation" w:semiHidden="1" w:unhideWhenUsed="1"/>
+    <w:lsdException w:name="Date" w:semiHidden="1" w:unhideWhenUsed="1"/>
+    <w:lsdException w:name="Body Text First Indent" w:semiHidden="1" w:unhideWhenUsed="1"/>
+    <w:lsdException w:name="Body Text Indent 2" w:semiHidden="1" w:unhideWhenUsed="1"/>
+    <w:lsdException w:name="Body Text Indent 3" w:semiHidden="1" w:unhideWhenUsed="1"/>
+    <w:lsdException w:name="Block Text" w:semiHidden="1" w:unhideWhenUsed="1"/>
+    <w:lsdException w:name="Hyperlink" w:semiHidden="1" w:unhideWhenUsed="1"/>
+    <w:lsdException w:name="FollowedHyperlink" w:semiHidden="1" w:unhideWhenUsed="1"/>
+    <w:lsdException w:name="Document Map" w:semiHidden="1" w:unhideWhenUsed="1"/>
+    <w:lsdException w:name="Plain Text" w:semiHidden="1" w:unhideWhenUsed="1"/>
+    <w:lsdException w:name="E-mail Signature" w:semiHidden="1" w:unhideWhenUsed="1"/>
+    <w:lsdException w:name="HTML Top of Form" w:semiHidden="1" w:unhideWhenUsed="1"/>
+    <w:lsdException w:name="HTML Bottom of Form" w:semiHidden="1" w:unhideWhenUsed="1"/>
+    <w:lsdException w:name="Normal (Web)" w:semiHidden="1" w:unhideWhenUsed="1"/>
+    <w:lsdException w:name="HTML Acronym" w:semiHidden="1" w:unhideWhenUsed="1"/>
+    <w:lsdException w:name="HTML Address" w:semiHidden="1" w:unhideWhenUsed="1"/>
+    <w:lsdException w:name="HTML Cite" w:semiHidden="1" w:unhideWhenUsed="1"/>
+    <w:lsdException w:name="HTML Code" w:semiHidden="1" w:unhideWhenUsed="1"/>
+    <w:lsdException w:name="HTML Definition" w:semiHidden="1" w:unhideWhenUsed="1"/>
+    <w:lsdException w:name="HTML Keyboard" w:semiHidden="1" w:unhideWhenUsed="1"/>
+    <w:lsdException w:name="HTML Preformatted" w:semiHidden="1" w:unhideWhenUsed="1"/>
+    <w:lsdException w:name="HTML Sample" w:semiHidden="1" w:unhideWhenUsed="1"/>
+    <w:lsdException w:name="HTML Typewriter" w:semiHidden="1" w:unhideWhenUsed="1"/>
+    <w:lsdException w:name="HTML Variable" w:semiHidden="1" w:unhideWhenUsed="1"/>
+    <w:lsdException w:name="Normal Table" w:semiHidden="1" w:unhideWhenUsed="1"/>
+    <w:lsdException w:name="annotation subject" w:semiHidden="1" w:unhideWhenUsed="1"/>
+    <w:lsdException w:name="No List" w:semiHidden="1" w:unhideWhenUsed="1"/>
+    <w:lsdException w:name="Outline List 1" w:semiHidden="1" w:unhideWhenUsed="1"/>
+    <w:lsdException w:name="Outline List 2" w:semiHidden="1" w:unhideWhenUsed="1"/>
+    <w:lsdException w:name="Outline List 3" w:semiHidden="1" w:unhideWhenUsed="1"/>
+    <w:lsdException w:name="Table Simple 1" w:semiHidden="1" w:unhideWhenUsed="1"/>
+    <w:lsdException w:name="Table Simple 2" w:semiHidden="1" w:unhideWhenUsed="1"/>
+    <w:lsdException w:name="Table Simple 3" w:semiHidden="1" w:unhideWhenUsed="1"/>
+    <w:lsdException w:name="Table Classic 1" w:semiHidden="1" w:unhideWhenUsed="1"/>
+    <w:lsdException w:name="Table Classic 2" w:semiHidden="1" w:unhideWhenUsed="1"/>
+    <w:lsdException w:name="Table Classic 3" w:semiHidden="1" w:unhideWhenUsed="1"/>
+    <w:lsdException w:name="Table Classic 4" w:semiHidden="1" w:unhideWhenUsed="1"/>
+    <w:lsdException w:name="Table Colorful 1" w:semiHidden="1" w:unhideWhenUsed="1"/>
+    <w:lsdException w:name="Table Colorful 2" w:semiHidden="1" w:unhideWhenUsed="1"/>
+    <w:lsdException w:name="Table Colorful 3" w:semiHidden="1" w:unhideWhenUsed="1"/>
+    <w:lsdException w:name="Table Columns 1" w:semiHidden="1" w:unhideWhenUsed="1"/>
+    <w:lsdException w:name="Table Columns 2" w:semiHidden="1" w:unhideWhenUsed="1"/>
+    <w:lsdException w:name="Table Columns 3" w:semiHidden="1" w:unhideWhenUsed="1"/>
+    <w:lsdException w:name="Table Columns 4" w:semiHidden="1" w:unhideWhenUsed="1"/>
+    <w:lsdException w:name="Table Columns 5" w:semiHidden="1" w:unhideWhenUsed="1"/>
+    <w:lsdException w:name="Table Grid 1" w:semiHidden="1" w:unhideWhenUsed="1"/>
+    <w:lsdException w:name="Table Grid 2" w:semiHidden="1" w:unhideWhenUsed="1"/>
+    <w:lsdException w:name="Table Grid 3" w:semiHidden="1" w:unhideWhenUsed="1"/>
+    <w:lsdException w:name="Table Grid 4" w:semiHidden="1" w:unhideWhenUsed="1"/>
+    <w:lsdException w:name="Table Grid 5" w:semiHidden="1" w:unhideWhenUsed="1"/>
+    <w:lsdException w:name="Table Grid 6" w:semiHidden="1" w:unhideWhenUsed="1"/>
+    <w:lsdException w:name="Table Grid 7" w:semiHidden="1" w:unhideWhenUsed="1"/>
+    <w:lsdException w:name="Table Grid 8" w:semiHidden="1" w:unhideWhenUsed="1"/>
+    <w:lsdException w:name="Table List 1" w:semiHidden="1" w:unhideWhenUsed="1"/>
+    <w:lsdException w:name="Table List 2" w:semiHidden="1" w:unhideWhenUsed="1"/>
+    <w:lsdException w:name="Table List 3" w:semiHidden="1" w:unhideWhenUsed="1"/>
+    <w:lsdException w:name="Table List 4" w:semiHidden="1" w:unhideWhenUsed="1"/>
+    <w:lsdException w:name="Table List 5" w:semiHidden="1" w:unhideWhenUsed="1"/>
+    <w:lsdException w:name="Table List 6" w:semiHidden="1" w:unhideWhenUsed="1"/>
+    <w:lsdException w:name="Table List 7" w:semiHidden="1" w:unhideWhenUsed="1"/>
+    <w:lsdException w:name="Table List 8" w:semiHidden="1" w:unhideWhenUsed="1"/>
+    <w:lsdException w:name="Table 3D effects 1" w:semiHidden="1" w:unhideWhenUsed="1"/>
+    <w:lsdException w:name="Table 3D effects 2" w:semiHidden="1" w:unhideWhenUsed="1"/>
+    <w:lsdException w:name="Table 3D effects 3" w:semiHidden="1" w:unhideWhenUsed="1"/>
+    <w:lsdException w:name="Table Contemporary" w:semiHidden="1" w:unhideWhenUsed="1"/>
+    <w:lsdException w:name="Table Elegant" w:semiHidden="1" w:unhideWhenUsed="1"/>
+    <w:lsdException w:name="Table Professional" w:semiHidden="1" w:unhideWhenUsed="1"/>
+    <w:lsdException w:name="Table Subtle 1" w:semiHidden="1" w:unhideWhenUsed="1"/>
+    <w:lsdException w:name="Table Subtle 2" w:semiHidden="1" w:unhideWhenUsed="1"/>
+    <w:lsdException w:name="Table Web 1" w:semiHidden="1" w:unhideWhenUsed="1"/>
+    <w:lsdException w:name="Table Web 2" w:semiHidden="1" w:unhideWhenUsed="1"/>
+    <w:lsdException w:name="Table Web 3" w:semiHidden="1" w:unhideWhenUsed="1"/>
+    <w:lsdException w:name="Balloon Text" w:semiHidden="1" w:unhideWhenUsed="1"/>
+    <w:lsdException w:name="Table Theme" w:semiHidden="1" w:unhideWhenUsed="1"/>
+    <w:lsdException w:name="Placeholder Text" w:semiHidden="1"/>
+    <w:lsdException w:name="Light Shading"/>
+    <w:lsdException w:name="Light List"/>
+    <w:lsdException w:name="Medium Grid 3"/>
+    <w:lsdException w:name="Dark List"/>
+    <w:lsdException w:name="Colorful Shading"/>
+    <w:lsdException w:name="Colorful List"/>
+    <w:lsdException w:name="Colorful Grid"/>
+    <w:lsdException w:name="Light Shading Accent 1"/>
+    <w:lsdException w:name="Light List Accent 1"/>
+    <w:lsdException w:name="Light Grid Accent 1"/>
+    <w:lsdException w:name="Medium Shading 1 Accent 1"/>
+    <w:lsdException w:name="Medium Shading 2 Accent 1"/>
+    <w:lsdException w:name="Medium List 1 Accent 1"/>
+    <w:lsdException w:name="Revision" w:semiHidden="1"/>
+    <w:lsdException w:name="Medium List 2 Accent 1"/>
+    <w:lsdException w:name="Medium Grid 1 Accent 1"/>
+    <w:lsdException w:name="Medium Grid 2 Accent 1"/>
+    <w:lsdException w:name="Medium Grid 3 Accent 1"/>
+    <w:lsdException w:name="Dark List Accent 1"/>
+    <w:lsdException w:name="Colorful Shading Accent 1"/>
+    <w:lsdException w:name="Colorful List Accent 1"/>
+    <w:lsdException w:name="Colorful Grid Accent 1"/>
+    <w:lsdException w:name="Light Shading Accent 2"/>
+    <w:lsdException w:name="Light List Accent 2"/>
+    <w:lsdException w:name="Light Grid Accent 2"/>
+    <w:lsdException w:name="Medium Shading 1 Accent 2"/>
+    <w:lsdException w:name="Medium Shading 2 Accent 2"/>
+    <w:lsdException w:name="Medium List 1 Accent 2"/>
+    <w:lsdException w:name="Medium List 2 Accent 2"/>
+    <w:lsdException w:name="Medium Grid 1 Accent 2"/>
+    <w:lsdException w:name="Medium Grid 2 Accent 2"/>
+    <w:lsdException w:name="Medium Grid 3 Accent 2"/>
+    <w:lsdException w:name="Dark List Accent 2"/>
+    <w:lsdException w:name="Colorful Shading Accent 2"/>
+    <w:lsdException w:name="Colorful List Accent 2"/>
+    <w:lsdException w:name="Colorful Grid Accent 2"/>
+    <w:lsdException w:name="Light Shading Accent 3"/>
+    <w:lsdException w:name="Light List Accent 3"/>
+    <w:lsdException w:name="Light Grid Accent 3"/>
+    <w:lsdException w:name="Medium Shading 1 Accent 3"/>
+    <w:lsdException w:name="Medium Shading 2 Accent 3"/>
+    <w:lsdException w:name="Medium List 1 Accent 3"/>
+    <w:lsdException w:name="Medium List 2 Accent 3"/>
+    <w:lsdException w:name="Medium Grid 1 Accent 3"/>
+    <w:lsdException w:name="Medium Grid 2 Accent 3"/>
+    <w:lsdException w:name="Medium Grid 3 Accent 3"/>
+    <w:lsdException w:name="Dark List Accent 3"/>
+    <w:lsdException w:name="Colorful Shading Accent 3"/>
+    <w:lsdException w:name="Colorful List Accent 3"/>
+    <w:lsdException w:name="Colorful Grid Accent 3"/>
+    <w:lsdException w:name="Light Shading Accent 4"/>
+    <w:lsdException w:name="Light List Accent 4"/>
+    <w:lsdException w:name="Light Grid Accent 4"/>
+    <w:lsdException w:name="Medium Shading 1 Accent 4"/>
+    <w:lsdException w:name="Medium Shading 2 Accent 4"/>
+    <w:lsdException w:name="Medium List 1 Accent 4"/>
+    <w:lsdException w:name="Medium List 2 Accent 4"/>
+    <w:lsdException w:name="Medium Grid 1 Accent 4"/>
+    <w:lsdException w:name="Medium Grid 2 Accent 4"/>
+    <w:lsdException w:name="Medium Grid 3 Accent 4"/>
+    <w:lsdException w:name="Dark List Accent 4"/>
+    <w:lsdException w:name="Colorful Shading Accent 4"/>
+    <w:lsdException w:name="Colorful List Accent 4"/>
+    <w:lsdException w:name="Colorful Grid Accent 4"/>
+    <w:lsdException w:name="Light Shading Accent 5"/>
+    <w:lsdException w:name="Light List Accent 5"/>
+    <w:lsdException w:name="Light Grid Accent 5"/>
+    <w:lsdException w:name="Medium Shading 1 Accent 5"/>
+    <w:lsdException w:name="Medium Shading 2 Accent 5"/>
+    <w:lsdException w:name="Medium List 1 Accent 5"/>
+    <w:lsdException w:name="Medium List 2 Accent 5"/>
+    <w:lsdException w:name="Medium Grid 1 Accent 5"/>
+    <w:lsdException w:name="Medium Grid 2 Accent 5"/>
+    <w:lsdException w:name="Medium Grid 3 Accent 5"/>
+    <w:lsdException w:name="Dark List Accent 5"/>
+    <w:lsdException w:name="Colorful Shading Accent 5"/>
+    <w:lsdException w:name="Colorful List Accent 5"/>
+    <w:lsdException w:name="Colorful Grid Accent 5"/>
+    <w:lsdException w:name="Light Shading Accent 6"/>
+    <w:lsdException w:name="Light List Accent 6"/>
+    <w:lsdException w:name="Light Grid Accent 6"/>
+    <w:lsdException w:name="Medium Shading 1 Accent 6"/>
+    <w:lsdException w:name="Medium Shading 2 Accent 6"/>
+    <w:lsdException w:name="Medium List 1 Accent 6"/>
+    <w:lsdException w:name="Medium List 2 Accent 6"/>
+    <w:lsdException w:name="Medium Grid 1 Accent 6"/>
+    <w:lsdException w:name="Medium Grid 2 Accent 6"/>
+    <w:lsdException w:name="Medium Grid 3 Accent 6"/>
+    <w:lsdException w:name="Dark List Accent 6"/>
+    <w:lsdException w:name="Colorful Shading Accent 6"/>
+    <w:lsdException w:name="Colorful List Accent 6"/>
+    <w:lsdException w:name="Colorful Grid Accent 6"/>
+    <w:lsdException w:name="Bibliography" w:semiHidden="1" w:unhideWhenUsed="1"/>
+    <w:lsdException w:name="TOC Heading" w:semiHidden="1" w:unhideWhenUsed="1"/>
+    <w:lsdException w:name="Grid Table 4" w:uiPriority="49"/>
+    <w:lsdException w:name="Grid Table 5 Dark" w:uiPriority="50"/>
+    <w:lsdException w:name="Grid Table 6 Colorful" w:uiPriority="51"/>
+    <w:lsdException w:name="Grid Table 7 Colorful" w:uiPriority="52"/>
+    <w:lsdException w:name="Grid Table 1 Light Accent 1" w:uiPriority="46"/>
+    <w:lsdException w:name="Grid Table 2 Accent 1" w:uiPriority="47"/>
+    <w:lsdException w:name="Grid Table 3 Accent 1" w:uiPriority="48"/>
+    <w:lsdException w:name="Grid Table 4 Accent 1" w:uiPriority="49"/>
+    <w:lsdException w:name="Grid Table 5 Dark Accent 1" w:uiPriority="50"/>
+    <w:lsdException w:name="Grid Table 6 Colorful Accent 1" w:uiPriority="51"/>
+    <w:lsdException w:name="Grid Table 7 Colorful Accent 1" w:uiPriority="52"/>
+    <w:lsdException w:name="Grid Table 1 Light Accent 2" w:uiPriority="46"/>
+    <w:lsdException w:name="Grid Table 2 Accent 2" w:uiPriority="47"/>
+    <w:lsdException w:name="Grid Table 3 Accent 2" w:uiPriority="48"/>
+    <w:lsdException w:name="Grid Table 4 Accent 2" w:uiPriority="49"/>
+    <w:lsdException w:name="Grid Table 5 Dark Accent 2" w:uiPriority="50"/>
+    <w:lsdException w:name="Grid Table 6 Colorful Accent 2" w:uiPriority="51"/>
+    <w:lsdException w:name="Grid Table 7 Colorful Accent 2" w:uiPriority="52"/>
+    <w:lsdException w:name="Grid Table 1 Light Accent 3" w:uiPriority="46"/>
+    <w:lsdException w:name="Grid Table 2 Accent 3" w:uiPriority="47"/>
+    <w:lsdException w:name="Grid Table 3 Accent 3" w:uiPriority="48"/>
+    <w:lsdException w:name="Grid Table 4 Accent 3" w:uiPriority="49"/>
+    <w:lsdException w:name="Grid Table 5 Dark Accent 3" w:uiPriority="50"/>
+    <w:lsdException w:name="Grid Table 6 Colorful Accent 3" w:uiPriority="51"/>
+    <w:lsdException w:name="Grid Table 7 Colorful Accent 3" w:uiPriority="52"/>
+    <w:lsdException w:name="Grid Table 1 Light Accent 4" w:uiPriority="46"/>
+    <w:lsdException w:name="Grid Table 2 Accent 4" w:uiPriority="47"/>
+    <w:lsdException w:name="Grid Table 3 Accent 4" w:uiPriority="48"/>
+    <w:lsdException w:name="Grid Table 4 Accent 4" w:uiPriority="49"/>
+    <w:lsdException w:name="Grid Table 5 Dark Accent 4" w:uiPriority="50"/>
+    <w:lsdException w:name="Grid Table 6 Colorful Accent 4" w:uiPriority="51"/>
+    <w:lsdException w:name="Grid Table 7 Colorful Accent 4" w:uiPriority="52"/>
+    <w:lsdException w:name="Grid Table 1 Light Accent 5" w:uiPriority="46"/>
+    <w:lsdException w:name="Grid Table 2 Accent 5" w:uiPriority="47"/>
+    <w:lsdException w:name="Grid Table 3 Accent 5" w:uiPriority="48"/>
+    <w:lsdException w:name="Grid Table 4 Accent 5" w:uiPriority="49"/>
+    <w:lsdException w:name="Grid Table 5 Dark Accent 5" w:uiPriority="50"/>
+    <w:lsdException w:name="Grid Table 6 Colorful Accent 5" w:uiPriority="51"/>
+    <w:lsdException w:name="Grid Table 7 Colorful Accent 5" w:uiPriority="52"/>
+    <w:lsdException w:name="Grid Table 1 Light Accent 6" w:uiPriority="46"/>
+    <w:lsdException w:name="Grid Table 2 Accent 6" w:uiPriority="47"/>
+    <w:lsdException w:name="Grid Table 3 Accent 6" w:uiPriority="48"/>
+    <w:lsdException w:name="Grid Table 4 Accent 6" w:uiPriority="49"/>
+    <w:lsdException w:name="Grid Table 5 Dark Accent 6" w:uiPriority="50"/>
+    <w:lsdException w:name="Grid Table 6 Colorful Accent 6" w:uiPriority="51"/>
+    <w:lsdException w:name="Grid Table 7 Colorful Accent 6" w:uiPriority="52"/>
+    <w:lsdException w:name="List Table 1 Light" w:uiPriority="46"/>
+    <w:lsdException w:name="List Table 2" w:uiPriority="47"/>
+    <w:lsdException w:name="List Table 3" w:uiPriority="48"/>
+    <w:lsdException w:name="List Table 4" w:uiPriority="49"/>
+    <w:lsdException w:name="List Table 5 Dark" w:uiPriority="50"/>
+    <w:lsdException w:name="List Table 6 Colorful" w:uiPriority="51"/>
+    <w:lsdException w:name="List Table 7 Colorful" w:uiPriority="52"/>
+    <w:lsdException w:name="List Table 1 Light Accent 1" w:uiPriority="46"/>
+    <w:lsdException w:name="List Table 2 Accent 1" w:uiPriority="47"/>
+    <w:lsdException w:name="List Table 3 Accent 1" w:uiPriority="48"/>
+    <w:lsdException w:name="List Table 4 Accent 1" w:uiPriority="49"/>
+    <w:lsdException w:name="List Table 5 Dark Accent 1" w:uiPriority="50"/>
+    <w:lsdException w:name="List Table 6 Colorful Accent 1" w:uiPriority="51"/>
+    <w:lsdException w:name="List Table 7 Colorful Accent 1" w:uiPriority="52"/>
+    <w:lsdException w:name="List Table 1 Light Accent 2" w:uiPriority="46"/>
+    <w:lsdException w:name="List Table 2 Accent 2" w:uiPriority="47"/>
+    <w:lsdException w:name="List Table 3 Accent 2" w:uiPriority="48"/>
+    <w:lsdException w:name="List Table 4 Accent 2" w:uiPriority="49"/>
+    <w:lsdException w:name="List Table 5 Dark Accent 2" w:uiPriority="50"/>
+    <w:lsdException w:name="List Table 6 Colorful Accent 2" w:uiPriority="51"/>
+    <w:lsdException w:name="List Table 7 Colorful Accent 2" w:uiPriority="52"/>
+    <w:lsdException w:name="List Table 1 Light Accent 3" w:uiPriority="46"/>
+    <w:lsdException w:name="List Table 2 Accent 3" w:uiPriority="47"/>
+    <w:lsdException w:name="List Table 3 Accent 3" w:uiPriority="48"/>
+    <w:lsdException w:name="List Table 4 Accent 3" w:uiPriority="49"/>
+    <w:lsdException w:name="List Table 5 Dark Accent 3" w:uiPriority="50"/>
+    <w:lsdException w:name="List Table 6 Colorful Accent 3" w:uiPriority="51"/>
+    <w:lsdException w:name="List Table 7 Colorful Accent 3" w:uiPriority="52"/>
+    <w:lsdException w:name="List Table 1 Light Accent 4" w:uiPriority="46"/>
+    <w:lsdException w:name="List Table 2 Accent 4" w:uiPriority="47"/>
+    <w:lsdException w:name="List Table 3 Accent 4" w:uiPriority="48"/>
+    <w:lsdException w:name="List Table 4 Accent 4" w:uiPriority="49"/>
+    <w:lsdException w:name="List Table 5 Dark Accent 4" w:uiPriority="50"/>
+    <w:lsdException w:name="List Table 6 Colorful Accent 4" w:uiPriority="51"/>
+    <w:lsdException w:name="List Table 7 Colorful Accent 4" w:uiPriority="52"/>
+    <w:lsdException w:name="List Table 1 Light Accent 5" w:uiPriority="46"/>
+    <w:lsdException w:name="List Table 2 Accent 5" w:uiPriority="47"/>
+    <w:lsdException w:name="List Table 3 Accent 5" w:uiPriority="48"/>
+    <w:lsdException w:name="List Table 4 Accent 5" w:uiPriority="49"/>
+    <w:lsdException w:name="List Table 5 Dark Accent 5" w:uiPriority="50"/>
+    <w:lsdException w:name="List Table 6 Colorful Accent 5" w:uiPriority="51"/>
+    <w:lsdException w:name="List Table 7 Colorful Accent 5" w:uiPriority="52"/>
+    <w:lsdException w:name="List Table 1 Light Accent 6" w:uiPriority="46"/>
+    <w:lsdException w:name="List Table 2 Accent 6" w:uiPriority="47"/>
+    <w:lsdException w:name="List Table 3 Accent 6" w:uiPriority="48"/>
+    <w:lsdException w:name="List Table 4 Accent 6" w:uiPriority="49"/>
+    <w:lsdException w:name="List Table 5 Dark Accent 6" w:uiPriority="50"/>
+    <w:lsdException w:name="List Table 6 Colorful Accent 6" w:uiPriority="51"/>
+    <w:lsdException w:name="List Table 7 Colorful Accent 6" w:uiPriority="52"/>
+    <w:lsdException w:name="Mention" w:semiHidden="1" w:uiPriority="99" w:unhideWhenUsed="1"/>
+    <w:lsdException w:name="Smart Hyperlink" w:semiHidden="1" w:uiPriority="99" w:unhideWhenUsed="1"/>
+    <w:lsdException w:name="Hashtag" w:semiHidden="1" w:uiPriority="99" w:unhideWhenUsed="1"/>
+    <w:lsdException w:name="Unresolved Mention" w:semiHidden="1" w:uiPriority="99" w:unhideWhenUsed="1"/>
+    <w:lsdException w:name="Smart Link" w:semiHidden="1" w:uiPriority="99" w:unhideWhenUsed="1"/>
+  </w:latentStyles>
   <w:style w:type="paragraph" w:default="1" w:styleId="Normal">
     <w:name w:val="Normal"/>
     <w:qFormat/>
   </w:style>
-  <w:style w:type="paragraph" w:styleId="BodyText">
+  <w:style w:type="paragraph" w:styleId="Ttulo1">
+    <w:name w:val="heading 1"/>
+    <w:basedOn w:val="Normal"/>
+    <w:next w:val="Corpodetexto"/>
+    <w:uiPriority w:val="9"/>
+    <w:qFormat/>
+    <w:rsid w:val="00482010"/>
+    <w:pPr>
+      <w:keepNext/>
+      <w:keepLines/>
+      <w:numPr>
+        <w:numId w:val="14"/>
+      </w:numPr>
+      <w:spacing w:before="480" w:after="0"/>
+      <w:outlineLvl w:val="0"/>
+    </w:pPr>
+    <w:rPr>
+      <w:rFonts w:ascii="Arial" w:eastAsiaTheme="majorEastAsia" w:hAnsi="Arial" w:cstheme="majorBidi"/>
+      <w:b/>
+      <w:bCs/>
+      <w:sz w:val="26"/>
+      <w:szCs w:val="32"/>
+    </w:rPr>
+  </w:style>
+  <w:style w:type="paragraph" w:styleId="Ttulo2">
+    <w:name w:val="heading 2"/>
+    <w:basedOn w:val="Normal"/>
+    <w:next w:val="Corpodetexto"/>
+    <w:uiPriority w:val="9"/>
+    <w:unhideWhenUsed/>
+    <w:qFormat/>
+    <w:rsid w:val="00482010"/>
+    <w:pPr>
+      <w:keepNext/>
+      <w:keepLines/>
+      <w:numPr>
+        <w:ilvl w:val="1"/>
+        <w:numId w:val="14"/>
+      </w:numPr>
+      <w:spacing w:before="200" w:after="0"/>
+      <w:outlineLvl w:val="1"/>
+    </w:pPr>
+    <w:rPr>
+      <w:rFonts w:ascii="Arial" w:eastAsiaTheme="majorEastAsia" w:hAnsi="Arial" w:cstheme="majorBidi"/>
+      <w:b/>
+      <w:bCs/>
+      <w:sz w:val="26"/>
+      <w:szCs w:val="32"/>
+      <w:lang w:val="pt-BR"/>
+    </w:rPr>
+  </w:style>
+  <w:style w:type="paragraph" w:styleId="Ttulo3">
+    <w:name w:val="heading 3"/>
+    <w:basedOn w:val="Normal"/>
+    <w:next w:val="Corpodetexto"/>
+    <w:uiPriority w:val="9"/>
+    <w:unhideWhenUsed/>
+    <w:qFormat/>
+    <w:pPr>
+      <w:keepNext/>
+      <w:keepLines/>
+      <w:numPr>
+        <w:ilvl w:val="2"/>
+        <w:numId w:val="14"/>
+      </w:numPr>
+      <w:spacing w:before="200" w:after="0"/>
+      <w:outlineLvl w:val="2"/>
+    </w:pPr>
+    <w:rPr>
+      <w:rFonts w:asciiTheme="majorHAnsi" w:eastAsiaTheme="majorEastAsia" w:hAnsiTheme="majorHAnsi" w:cstheme="majorBidi"/>
+      <w:b/>
+      <w:bCs/>
+      <w:color w:val="4F81BD" w:themeColor="accent1"/>
+      <w:sz w:val="28"/>
+      <w:szCs w:val="28"/>
+    </w:rPr>
+  </w:style>
+  <w:style w:type="paragraph" w:styleId="Ttulo4">
+    <w:name w:val="heading 4"/>
+    <w:basedOn w:val="Normal"/>
+    <w:next w:val="Corpodetexto"/>
+    <w:uiPriority w:val="9"/>
+    <w:unhideWhenUsed/>
+    <w:qFormat/>
+    <w:pPr>
+      <w:keepNext/>
+      <w:keepLines/>
+      <w:numPr>
+        <w:ilvl w:val="3"/>
+        <w:numId w:val="14"/>
+      </w:numPr>
+      <w:spacing w:before="200" w:after="0"/>
+      <w:outlineLvl w:val="3"/>
+    </w:pPr>
+    <w:rPr>
+      <w:rFonts w:asciiTheme="majorHAnsi" w:eastAsiaTheme="majorEastAsia" w:hAnsiTheme="majorHAnsi" w:cstheme="majorBidi"/>
+      <w:b/>
+      <w:bCs/>
+      <w:color w:val="4F81BD" w:themeColor="accent1"/>
+    </w:rPr>
+  </w:style>
+  <w:style w:type="paragraph" w:styleId="Ttulo5">
+    <w:name w:val="heading 5"/>
+    <w:basedOn w:val="Normal"/>
+    <w:next w:val="Corpodetexto"/>
+    <w:uiPriority w:val="9"/>
+    <w:unhideWhenUsed/>
+    <w:qFormat/>
+    <w:pPr>
+      <w:keepNext/>
+      <w:keepLines/>
+      <w:numPr>
+        <w:ilvl w:val="4"/>
+        <w:numId w:val="14"/>
+      </w:numPr>
+      <w:spacing w:before="200" w:after="0"/>
+      <w:outlineLvl w:val="4"/>
+    </w:pPr>
+    <w:rPr>
+      <w:rFonts w:asciiTheme="majorHAnsi" w:eastAsiaTheme="majorEastAsia" w:hAnsiTheme="majorHAnsi" w:cstheme="majorBidi"/>
+      <w:i/>
+      <w:iCs/>
+      <w:color w:val="4F81BD" w:themeColor="accent1"/>
+    </w:rPr>
+  </w:style>
+  <w:style w:type="paragraph" w:styleId="Ttulo6">
+    <w:name w:val="heading 6"/>
+    <w:basedOn w:val="Normal"/>
+    <w:next w:val="Corpodetexto"/>
+    <w:uiPriority w:val="9"/>
+    <w:unhideWhenUsed/>
+    <w:qFormat/>
+    <w:pPr>
+      <w:keepNext/>
+      <w:keepLines/>
+      <w:numPr>
+        <w:ilvl w:val="5"/>
+        <w:numId w:val="14"/>
+      </w:numPr>
+      <w:spacing w:before="200" w:after="0"/>
+      <w:outlineLvl w:val="5"/>
+    </w:pPr>
+    <w:rPr>
+      <w:rFonts w:asciiTheme="majorHAnsi" w:eastAsiaTheme="majorEastAsia" w:hAnsiTheme="majorHAnsi" w:cstheme="majorBidi"/>
+      <w:color w:val="4F81BD" w:themeColor="accent1"/>
+    </w:rPr>
+  </w:style>
+  <w:style w:type="paragraph" w:styleId="Ttulo7">
+    <w:name w:val="heading 7"/>
+    <w:basedOn w:val="Normal"/>
+    <w:next w:val="Corpodetexto"/>
+    <w:uiPriority w:val="9"/>
+    <w:unhideWhenUsed/>
+    <w:qFormat/>
+    <w:pPr>
+      <w:keepNext/>
+      <w:keepLines/>
+      <w:numPr>
+        <w:ilvl w:val="6"/>
+        <w:numId w:val="14"/>
+      </w:numPr>
+      <w:spacing w:before="200" w:after="0"/>
+      <w:outlineLvl w:val="6"/>
+    </w:pPr>
+    <w:rPr>
+      <w:rFonts w:asciiTheme="majorHAnsi" w:eastAsiaTheme="majorEastAsia" w:hAnsiTheme="majorHAnsi" w:cstheme="majorBidi"/>
+      <w:color w:val="4F81BD" w:themeColor="accent1"/>
+    </w:rPr>
+  </w:style>
+  <w:style w:type="paragraph" w:styleId="Ttulo8">
+    <w:name w:val="heading 8"/>
+    <w:basedOn w:val="Normal"/>
+    <w:next w:val="Corpodetexto"/>
+    <w:uiPriority w:val="9"/>
+    <w:unhideWhenUsed/>
+    <w:qFormat/>
+    <w:pPr>
+      <w:keepNext/>
+      <w:keepLines/>
+      <w:numPr>
+        <w:ilvl w:val="7"/>
+        <w:numId w:val="14"/>
+      </w:numPr>
+      <w:spacing w:before="200" w:after="0"/>
+      <w:outlineLvl w:val="7"/>
+    </w:pPr>
+    <w:rPr>
+      <w:rFonts w:asciiTheme="majorHAnsi" w:eastAsiaTheme="majorEastAsia" w:hAnsiTheme="majorHAnsi" w:cstheme="majorBidi"/>
+      <w:color w:val="4F81BD" w:themeColor="accent1"/>
+    </w:rPr>
+  </w:style>
+  <w:style w:type="paragraph" w:styleId="Ttulo9">
+    <w:name w:val="heading 9"/>
+    <w:basedOn w:val="Normal"/>
+    <w:next w:val="Corpodetexto"/>
+    <w:uiPriority w:val="9"/>
+    <w:unhideWhenUsed/>
+    <w:qFormat/>
+    <w:pPr>
+      <w:keepNext/>
+      <w:keepLines/>
+      <w:numPr>
+        <w:ilvl w:val="8"/>
+        <w:numId w:val="14"/>
+      </w:numPr>
+      <w:spacing w:before="200" w:after="0"/>
+      <w:outlineLvl w:val="8"/>
+    </w:pPr>
+    <w:rPr>
+      <w:rFonts w:asciiTheme="majorHAnsi" w:eastAsiaTheme="majorEastAsia" w:hAnsiTheme="majorHAnsi" w:cstheme="majorBidi"/>
+      <w:color w:val="4F81BD" w:themeColor="accent1"/>
+    </w:rPr>
+  </w:style>
+  <w:style w:type="character" w:default="1" w:styleId="Fontepargpadro">
+    <w:name w:val="Default Paragraph Font"/>
+    <w:uiPriority w:val="1"/>
+    <w:semiHidden/>
+    <w:unhideWhenUsed/>
+  </w:style>
+  <w:style w:type="table" w:default="1" w:styleId="Tabelanormal">
+    <w:name w:val="Normal Table"/>
+    <w:uiPriority w:val="99"/>
+    <w:semiHidden/>
+    <w:unhideWhenUsed/>
+    <w:tblPr>
+      <w:tblInd w:w="0" w:type="dxa"/>
+      <w:tblCellMar>
+        <w:top w:w="0" w:type="dxa"/>
+        <w:left w:w="108" w:type="dxa"/>
+        <w:bottom w:w="0" w:type="dxa"/>
+        <w:right w:w="108" w:type="dxa"/>
+      </w:tblCellMar>
+    </w:tblPr>
+  </w:style>
+  <w:style w:type="numbering" w:default="1" w:styleId="Semlista">
+    <w:name w:val="No List"/>
+    <w:uiPriority w:val="99"/>
+    <w:semiHidden/>
+    <w:unhideWhenUsed/>
+  </w:style>
+  <w:style w:type="paragraph" w:styleId="Corpodetexto">
     <w:name w:val="Body Text"/>
     <w:basedOn w:val="Normal"/>
-    <w:link w:val="BodyTextChar"/>
+    <w:link w:val="CorpodetextoChar"/>
+    <w:qFormat/>
+    <w:rsid w:val="00B460B7"/>
     <w:pPr>
       <w:spacing w:before="180" w:after="180"/>
+      <w:ind w:firstLine="576"/>
+      <w:jc w:val="both"/>
     </w:pPr>
-    <w:qFormat/>
+    <w:rPr>
+      <w:rFonts w:ascii="Arial" w:hAnsi="Arial"/>
+      <w:lang w:val="pt-BR"/>
+    </w:rPr>
   </w:style>
   <w:style w:type="paragraph" w:customStyle="1" w:styleId="FirstParagraph">
     <w:name w:val="First Paragraph"/>
-    <w:basedOn w:val="BodyText"/>
-    <w:next w:val="BodyText"/>
+    <w:basedOn w:val="Corpodetexto"/>
+    <w:next w:val="Corpodetexto"/>
     <w:qFormat/>
   </w:style>
   <w:style w:type="paragraph" w:customStyle="1" w:styleId="Compact">
     <w:name w:val="Compact"/>
-    <w:basedOn w:val="BodyText"/>
+    <w:basedOn w:val="Corpodetexto"/>
     <w:qFormat/>
     <w:pPr>
       <w:spacing w:before="36" w:after="36"/>
     </w:pPr>
   </w:style>
-  <w:style w:type="paragraph" w:styleId="Title">
+  <w:style w:type="paragraph" w:styleId="Ttulo">
     <w:name w:val="Title"/>
     <w:basedOn w:val="Normal"/>
-    <w:next w:val="BodyText"/>
+    <w:next w:val="Corpodetexto"/>
     <w:qFormat/>
     <w:pPr>
       <w:keepNext/>
@@ -713,16 +2704,13 @@
       <w:szCs w:val="36"/>
     </w:rPr>
   </w:style>
-  <w:style w:type="paragraph" w:styleId="Subtitle">
+  <w:style w:type="paragraph" w:styleId="Subttulo">
     <w:name w:val="Subtitle"/>
-    <w:basedOn w:val="Title"/>
-    <w:next w:val="BodyText"/>
+    <w:basedOn w:val="Ttulo"/>
+    <w:next w:val="Corpodetexto"/>
     <w:qFormat/>
     <w:pPr>
-      <w:keepNext/>
-      <w:keepLines/>
-      <w:spacing w:before="240" w:after="240"/>
-      <w:jc w:val="center"/>
+      <w:spacing w:before="240"/>
     </w:pPr>
     <w:rPr>
       <w:sz w:val="30"/>
@@ -731,7 +2719,7 @@
   </w:style>
   <w:style w:type="paragraph" w:customStyle="1" w:styleId="Author">
     <w:name w:val="Author"/>
-    <w:next w:val="BodyText"/>
+    <w:next w:val="Corpodetexto"/>
     <w:qFormat/>
     <w:pPr>
       <w:keepNext/>
@@ -739,9 +2727,9 @@
       <w:jc w:val="center"/>
     </w:pPr>
   </w:style>
-  <w:style w:type="paragraph" w:styleId="Date">
+  <w:style w:type="paragraph" w:styleId="Data">
     <w:name w:val="Date"/>
-    <w:next w:val="BodyText"/>
+    <w:next w:val="Corpodetexto"/>
     <w:qFormat/>
     <w:pPr>
       <w:keepNext/>
@@ -752,7 +2740,7 @@
   <w:style w:type="paragraph" w:customStyle="1" w:styleId="Abstract">
     <w:name w:val="Abstract"/>
     <w:basedOn w:val="Normal"/>
-    <w:next w:val="BodyText"/>
+    <w:next w:val="Corpodetexto"/>
     <w:qFormat/>
     <w:pPr>
       <w:keepNext/>
@@ -764,207 +2752,15 @@
       <w:szCs w:val="20"/>
     </w:rPr>
   </w:style>
-  <w:style w:type="paragraph" w:styleId="Bibliography">
+  <w:style w:type="paragraph" w:styleId="Bibliografia">
     <w:name w:val="Bibliography"/>
     <w:basedOn w:val="Normal"/>
-    <w:next w:val="Bibliography"/>
     <w:qFormat/>
-    <w:pPr/>
-    <w:rPr/>
-  </w:style>
-  <w:style w:type="paragraph" w:styleId="Heading1">
-    <w:name w:val="Heading 1"/>
-    <w:basedOn w:val="Normal"/>
-    <w:next w:val="BodyText"/>
-    <w:uiPriority w:val="9"/>
-    <w:qFormat/>
-    <w:pPr>
-      <w:keepNext/>
-      <w:keepLines/>
-      <w:spacing w:before="480" w:after="0"/>
-      <w:outlineLvl w:val="0"/>
-    </w:pPr>
-    <w:rPr>
-      <w:rFonts w:asciiTheme="majorHAnsi" w:eastAsiaTheme="majorEastAsia" w:hAnsiTheme="majorHAnsi" w:cstheme="majorBidi"/>
-      <w:b/>
-      <w:bCs/>
-      <w:color w:val="345A8A" w:themeColor="accent1" w:themeShade="B5"/>
-      <w:sz w:val="32"/>
-      <w:szCs w:val="32"/>
-    </w:rPr>
-  </w:style>
-  <w:style w:type="paragraph" w:styleId="Heading2">
-    <w:name w:val="Heading 2"/>
-    <w:basedOn w:val="Normal"/>
-    <w:next w:val="BodyText"/>
-    <w:uiPriority w:val="9"/>
-    <w:unhideWhenUsed/>
-    <w:qFormat/>
-    <w:pPr>
-      <w:keepNext/>
-      <w:keepLines/>
-      <w:spacing w:before="200" w:after="0"/>
-      <w:outlineLvl w:val="1"/>
-    </w:pPr>
-    <w:rPr>
-      <w:rFonts w:asciiTheme="majorHAnsi" w:eastAsiaTheme="majorEastAsia" w:hAnsiTheme="majorHAnsi" w:cstheme="majorBidi"/>
-      <w:b/>
-      <w:bCs/>
-      <w:color w:val="4F81BD" w:themeColor="accent1"/>
-      <w:sz w:val="32"/>
-      <w:szCs w:val="32"/>
-    </w:rPr>
-  </w:style>
-  <w:style w:type="paragraph" w:styleId="Heading3">
-    <w:name w:val="Heading 3"/>
-    <w:basedOn w:val="Normal"/>
-    <w:next w:val="BodyText"/>
-    <w:uiPriority w:val="9"/>
-    <w:unhideWhenUsed/>
-    <w:qFormat/>
-    <w:pPr>
-      <w:keepNext/>
-      <w:keepLines/>
-      <w:spacing w:before="200" w:after="0"/>
-      <w:outlineLvl w:val="2"/>
-    </w:pPr>
-    <w:rPr>
-      <w:rFonts w:asciiTheme="majorHAnsi" w:eastAsiaTheme="majorEastAsia" w:hAnsiTheme="majorHAnsi" w:cstheme="majorBidi"/>
-      <w:b/>
-      <w:bCs/>
-      <w:color w:val="4F81BD" w:themeColor="accent1"/>
-      <w:sz w:val="28"/>
-      <w:szCs w:val="28"/>
-    </w:rPr>
-  </w:style>
-  <w:style w:type="paragraph" w:styleId="Heading4">
-    <w:name w:val="Heading 4"/>
-    <w:basedOn w:val="Normal"/>
-    <w:next w:val="BodyText"/>
-    <w:uiPriority w:val="9"/>
-    <w:unhideWhenUsed/>
-    <w:qFormat/>
-    <w:pPr>
-      <w:keepNext/>
-      <w:keepLines/>
-      <w:spacing w:before="200" w:after="0"/>
-      <w:outlineLvl w:val="3"/>
-    </w:pPr>
-    <w:rPr>
-      <w:rFonts w:asciiTheme="majorHAnsi" w:eastAsiaTheme="majorEastAsia" w:hAnsiTheme="majorHAnsi" w:cstheme="majorBidi"/>
-      <w:b/>
-      <w:bCs/>
-      <w:color w:val="4F81BD" w:themeColor="accent1"/>
-      <w:sz w:val="24"/>
-      <w:szCs w:val="24"/>
-    </w:rPr>
-  </w:style>
-  <w:style w:type="paragraph" w:styleId="Heading5">
-    <w:name w:val="Heading 5"/>
-    <w:basedOn w:val="Normal"/>
-    <w:next w:val="BodyText"/>
-    <w:uiPriority w:val="9"/>
-    <w:unhideWhenUsed/>
-    <w:qFormat/>
-    <w:pPr>
-      <w:keepNext/>
-      <w:keepLines/>
-      <w:spacing w:before="200" w:after="0"/>
-      <w:outlineLvl w:val="4"/>
-    </w:pPr>
-    <w:rPr>
-      <w:rFonts w:asciiTheme="majorHAnsi" w:eastAsiaTheme="majorEastAsia" w:hAnsiTheme="majorHAnsi" w:cstheme="majorBidi"/>
-      <w:i/>
-      <w:iCs/>
-      <w:color w:val="4F81BD" w:themeColor="accent1"/>
-      <w:sz w:val="24"/>
-      <w:szCs w:val="24"/>
-    </w:rPr>
-  </w:style>
-  <w:style w:type="paragraph" w:styleId="Heading6">
-    <w:name w:val="Heading 6"/>
-    <w:basedOn w:val="Normal"/>
-    <w:next w:val="BodyText"/>
-    <w:uiPriority w:val="9"/>
-    <w:unhideWhenUsed/>
-    <w:qFormat/>
-    <w:pPr>
-      <w:keepNext/>
-      <w:keepLines/>
-      <w:spacing w:before="200" w:after="0"/>
-      <w:outlineLvl w:val="5"/>
-    </w:pPr>
-    <w:rPr>
-      <w:rFonts w:asciiTheme="majorHAnsi" w:eastAsiaTheme="majorEastAsia" w:hAnsiTheme="majorHAnsi" w:cstheme="majorBidi"/>
-      <w:color w:val="4F81BD" w:themeColor="accent1"/>
-      <w:sz w:val="24"/>
-      <w:szCs w:val="24"/>
-    </w:rPr>
-  </w:style>
-  <w:style w:type="paragraph" w:styleId="Heading7">
-    <w:name w:val="Heading 7"/>
-    <w:basedOn w:val="Normal"/>
-    <w:next w:val="BodyText"/>
-    <w:uiPriority w:val="9"/>
-    <w:unhideWhenUsed/>
-    <w:qFormat/>
-    <w:pPr>
-      <w:keepNext/>
-      <w:keepLines/>
-      <w:spacing w:before="200" w:after="0"/>
-      <w:outlineLvl w:val="6"/>
-    </w:pPr>
-    <w:rPr>
-      <w:rFonts w:asciiTheme="majorHAnsi" w:eastAsiaTheme="majorEastAsia" w:hAnsiTheme="majorHAnsi" w:cstheme="majorBidi"/>
-      <w:color w:val="4F81BD" w:themeColor="accent1"/>
-      <w:sz w:val="24"/>
-      <w:szCs w:val="24"/>
-    </w:rPr>
-  </w:style>
-  <w:style w:type="paragraph" w:styleId="Heading8">
-    <w:name w:val="Heading 8"/>
-    <w:basedOn w:val="Normal"/>
-    <w:next w:val="BodyText"/>
-    <w:uiPriority w:val="9"/>
-    <w:unhideWhenUsed/>
-    <w:qFormat/>
-    <w:pPr>
-      <w:keepNext/>
-      <w:keepLines/>
-      <w:spacing w:before="200" w:after="0"/>
-      <w:outlineLvl w:val="7"/>
-    </w:pPr>
-    <w:rPr>
-      <w:rFonts w:asciiTheme="majorHAnsi" w:eastAsiaTheme="majorEastAsia" w:hAnsiTheme="majorHAnsi" w:cstheme="majorBidi"/>
-      <w:color w:val="4F81BD" w:themeColor="accent1"/>
-      <w:sz w:val="24"/>
-      <w:szCs w:val="24"/>
-    </w:rPr>
-  </w:style>
-  <w:style w:type="paragraph" w:styleId="Heading9">
-    <w:name w:val="Heading 9"/>
-    <w:basedOn w:val="Normal"/>
-    <w:next w:val="BodyText"/>
-    <w:uiPriority w:val="9"/>
-    <w:unhideWhenUsed/>
-    <w:qFormat/>
-    <w:pPr>
-      <w:keepNext/>
-      <w:keepLines/>
-      <w:spacing w:before="200" w:after="0"/>
-      <w:outlineLvl w:val="8"/>
-    </w:pPr>
-    <w:rPr>
-      <w:rFonts w:asciiTheme="majorHAnsi" w:eastAsiaTheme="majorEastAsia" w:hAnsiTheme="majorHAnsi" w:cstheme="majorBidi"/>
-      <w:color w:val="4F81BD" w:themeColor="accent1"/>
-      <w:sz w:val="24"/>
-      <w:szCs w:val="24"/>
-    </w:rPr>
-  </w:style>
-  <w:style w:type="paragraph" w:styleId="BlockText">
+  </w:style>
+  <w:style w:type="paragraph" w:styleId="Textoembloco">
     <w:name w:val="Block Text"/>
-    <w:basedOn w:val="BodyText"/>
-    <w:next w:val="BodyText"/>
+    <w:basedOn w:val="Corpodetexto"/>
+    <w:next w:val="Corpodetexto"/>
     <w:uiPriority w:val="9"/>
     <w:unhideWhenUsed/>
     <w:qFormat/>
@@ -979,22 +2775,15 @@
       <w:szCs w:val="20"/>
     </w:rPr>
   </w:style>
-  <w:style w:type="paragraph" w:styleId="FootnoteText">
-    <w:name w:val="Footnote Text"/>
+  <w:style w:type="paragraph" w:styleId="Textodenotaderodap">
+    <w:name w:val="footnote text"/>
     <w:basedOn w:val="Normal"/>
-    <w:next w:val="FootnoteText"/>
     <w:uiPriority w:val="9"/>
     <w:unhideWhenUsed/>
     <w:qFormat/>
   </w:style>
-  <w:style w:type="character" w:default="1" w:styleId="DefaultParagraphFont">
-    <w:name w:val="Default Paragraph Font"/>
-    <w:semiHidden/>
-    <w:unhideWhenUsed/>
-  </w:style>
-  <w:style w:type="table" w:default="1" w:styleId="Table">
+  <w:style w:type="table" w:customStyle="1" w:styleId="Table">
     <w:name w:val="Table"/>
-    <w:basedOn w:val="TableNormal"/>
     <w:semiHidden/>
     <w:unhideWhenUsed/>
     <w:qFormat/>
@@ -1025,12 +2814,12 @@
     <w:name w:val="Definition"/>
     <w:basedOn w:val="Normal"/>
   </w:style>
-  <w:style w:type="paragraph" w:styleId="Caption">
-    <w:name w:val="Caption"/>
+  <w:style w:type="paragraph" w:styleId="Legenda">
+    <w:name w:val="caption"/>
     <w:basedOn w:val="Normal"/>
-    <w:link w:val="BodyTextChar"/>
+    <w:link w:val="LegendaChar"/>
     <w:pPr>
-      <w:spacing w:before="0" w:after="120"/>
+      <w:spacing w:after="120"/>
     </w:pPr>
     <w:rPr>
       <w:i/>
@@ -1038,14 +2827,26 @@
   </w:style>
   <w:style w:type="paragraph" w:customStyle="1" w:styleId="TableCaption">
     <w:name w:val="Table Caption"/>
-    <w:basedOn w:val="Caption"/>
+    <w:basedOn w:val="Legenda"/>
     <w:pPr>
       <w:keepNext/>
     </w:pPr>
   </w:style>
   <w:style w:type="paragraph" w:customStyle="1" w:styleId="ImageCaption">
     <w:name w:val="Image Caption"/>
-    <w:basedOn w:val="Caption"/>
+    <w:basedOn w:val="Legenda"/>
+    <w:rsid w:val="00482010"/>
+    <w:pPr>
+      <w:jc w:val="center"/>
+    </w:pPr>
+    <w:rPr>
+      <w:rFonts w:ascii="Arial" w:hAnsi="Arial" w:cs="Arial"/>
+      <w:i w:val="0"/>
+      <w:iCs/>
+      <w:sz w:val="16"/>
+      <w:szCs w:val="16"/>
+      <w:lang w:val="pt-BR"/>
+    </w:rPr>
   </w:style>
   <w:style w:type="paragraph" w:customStyle="1" w:styleId="Figure">
     <w:name w:val="Figure"/>
@@ -1054,41 +2855,47 @@
   <w:style w:type="paragraph" w:customStyle="1" w:styleId="CaptionedFigure">
     <w:name w:val="Captioned Figure"/>
     <w:basedOn w:val="Figure"/>
+    <w:rsid w:val="00482010"/>
     <w:pPr>
       <w:keepNext/>
+      <w:jc w:val="center"/>
     </w:pPr>
-  </w:style>
-  <w:style w:type="character" w:customStyle="1" w:styleId="BodyTextChar">
-    <w:name w:val="Body Text Char"/>
-    <w:basedOn w:val="DefaultParagraphFont"/>
-    <w:link w:val="BodyText"/>
+    <w:rPr>
+      <w:noProof/>
+    </w:rPr>
+  </w:style>
+  <w:style w:type="character" w:customStyle="1" w:styleId="LegendaChar">
+    <w:name w:val="Legenda Char"/>
+    <w:basedOn w:val="Fontepargpadro"/>
+    <w:link w:val="Legenda"/>
   </w:style>
   <w:style w:type="character" w:customStyle="1" w:styleId="VerbatimChar">
     <w:name w:val="Verbatim Char"/>
-    <w:basedOn w:val="BodyTextChar"/>
+    <w:basedOn w:val="LegendaChar"/>
+    <w:link w:val="SourceCode"/>
     <w:rPr>
       <w:rFonts w:ascii="Consolas" w:hAnsi="Consolas"/>
       <w:sz w:val="22"/>
     </w:rPr>
   </w:style>
-  <w:style w:type="character" w:styleId="FootnoteReference">
-    <w:name w:val="Footnote Reference"/>
-    <w:basedOn w:val="BodyTextChar"/>
+  <w:style w:type="character" w:styleId="Refdenotaderodap">
+    <w:name w:val="footnote reference"/>
+    <w:basedOn w:val="LegendaChar"/>
     <w:rPr>
       <w:vertAlign w:val="superscript"/>
     </w:rPr>
   </w:style>
   <w:style w:type="character" w:styleId="Hyperlink">
     <w:name w:val="Hyperlink"/>
-    <w:basedOn w:val="BodyTextChar"/>
+    <w:basedOn w:val="LegendaChar"/>
     <w:rPr>
       <w:color w:val="4F81BD" w:themeColor="accent1"/>
     </w:rPr>
   </w:style>
-  <w:style w:type="paragraph" w:styleId="TOCHeading">
+  <w:style w:type="paragraph" w:styleId="CabealhodoSumrio">
     <w:name w:val="TOC Heading"/>
-    <w:basedOn w:val="Heading1"/>
-    <w:next w:val="BodyText"/>
+    <w:basedOn w:val="Ttulo1"/>
+    <w:next w:val="Corpodetexto"/>
     <w:uiPriority w:val="39"/>
     <w:unhideWhenUsed/>
     <w:qFormat/>
@@ -1097,7 +2904,7 @@
       <w:outlineLvl w:val="9"/>
     </w:pPr>
     <w:rPr>
-      <w:rFonts w:asciiTheme="majorHAnsi" w:eastAsiaTheme="majorEastAsia" w:hAnsiTheme="majorHAnsi" w:cstheme="majorBidi"/>
+      <w:rFonts w:asciiTheme="majorHAnsi" w:hAnsiTheme="majorHAnsi"/>
       <w:b w:val="0"/>
       <w:bCs w:val="0"/>
       <w:color w:val="365F91" w:themeColor="accent1" w:themeShade="BF"/>
@@ -1108,229 +2915,306 @@
     <w:basedOn w:val="Normal"/>
     <w:link w:val="VerbatimChar"/>
     <w:pPr>
-      <w:wordWrap w:val="off"/>
+      <w:wordWrap w:val="0"/>
     </w:pPr>
   </w:style>
   <w:style w:type="character" w:customStyle="1" w:styleId="KeywordTok">
     <w:name w:val="KeywordTok"/>
     <w:basedOn w:val="VerbatimChar"/>
     <w:rPr>
+      <w:rFonts w:ascii="Consolas" w:hAnsi="Consolas"/>
+      <w:b/>
       <w:color w:val="007020"/>
-      <w:b/>
+      <w:sz w:val="22"/>
     </w:rPr>
   </w:style>
   <w:style w:type="character" w:customStyle="1" w:styleId="DataTypeTok">
     <w:name w:val="DataTypeTok"/>
     <w:basedOn w:val="VerbatimChar"/>
     <w:rPr>
+      <w:rFonts w:ascii="Consolas" w:hAnsi="Consolas"/>
       <w:color w:val="902000"/>
+      <w:sz w:val="22"/>
     </w:rPr>
   </w:style>
   <w:style w:type="character" w:customStyle="1" w:styleId="DecValTok">
     <w:name w:val="DecValTok"/>
     <w:basedOn w:val="VerbatimChar"/>
     <w:rPr>
-      <w:color w:val="40a070"/>
+      <w:rFonts w:ascii="Consolas" w:hAnsi="Consolas"/>
+      <w:color w:val="40A070"/>
+      <w:sz w:val="22"/>
     </w:rPr>
   </w:style>
   <w:style w:type="character" w:customStyle="1" w:styleId="BaseNTok">
     <w:name w:val="BaseNTok"/>
     <w:basedOn w:val="VerbatimChar"/>
     <w:rPr>
-      <w:color w:val="40a070"/>
+      <w:rFonts w:ascii="Consolas" w:hAnsi="Consolas"/>
+      <w:color w:val="40A070"/>
+      <w:sz w:val="22"/>
     </w:rPr>
   </w:style>
   <w:style w:type="character" w:customStyle="1" w:styleId="FloatTok">
     <w:name w:val="FloatTok"/>
     <w:basedOn w:val="VerbatimChar"/>
     <w:rPr>
-      <w:color w:val="40a070"/>
+      <w:rFonts w:ascii="Consolas" w:hAnsi="Consolas"/>
+      <w:color w:val="40A070"/>
+      <w:sz w:val="22"/>
     </w:rPr>
   </w:style>
   <w:style w:type="character" w:customStyle="1" w:styleId="ConstantTok">
     <w:name w:val="ConstantTok"/>
     <w:basedOn w:val="VerbatimChar"/>
     <w:rPr>
+      <w:rFonts w:ascii="Consolas" w:hAnsi="Consolas"/>
       <w:color w:val="880000"/>
+      <w:sz w:val="22"/>
     </w:rPr>
   </w:style>
   <w:style w:type="character" w:customStyle="1" w:styleId="CharTok">
     <w:name w:val="CharTok"/>
     <w:basedOn w:val="VerbatimChar"/>
     <w:rPr>
-      <w:color w:val="4070a0"/>
+      <w:rFonts w:ascii="Consolas" w:hAnsi="Consolas"/>
+      <w:color w:val="4070A0"/>
+      <w:sz w:val="22"/>
     </w:rPr>
   </w:style>
   <w:style w:type="character" w:customStyle="1" w:styleId="SpecialCharTok">
     <w:name w:val="SpecialCharTok"/>
     <w:basedOn w:val="VerbatimChar"/>
     <w:rPr>
-      <w:color w:val="4070a0"/>
+      <w:rFonts w:ascii="Consolas" w:hAnsi="Consolas"/>
+      <w:color w:val="4070A0"/>
+      <w:sz w:val="22"/>
     </w:rPr>
   </w:style>
   <w:style w:type="character" w:customStyle="1" w:styleId="StringTok">
     <w:name w:val="StringTok"/>
     <w:basedOn w:val="VerbatimChar"/>
     <w:rPr>
-      <w:color w:val="4070a0"/>
+      <w:rFonts w:ascii="Consolas" w:hAnsi="Consolas"/>
+      <w:color w:val="4070A0"/>
+      <w:sz w:val="22"/>
     </w:rPr>
   </w:style>
   <w:style w:type="character" w:customStyle="1" w:styleId="VerbatimStringTok">
     <w:name w:val="VerbatimStringTok"/>
     <w:basedOn w:val="VerbatimChar"/>
     <w:rPr>
-      <w:color w:val="4070a0"/>
+      <w:rFonts w:ascii="Consolas" w:hAnsi="Consolas"/>
+      <w:color w:val="4070A0"/>
+      <w:sz w:val="22"/>
     </w:rPr>
   </w:style>
   <w:style w:type="character" w:customStyle="1" w:styleId="SpecialStringTok">
     <w:name w:val="SpecialStringTok"/>
     <w:basedOn w:val="VerbatimChar"/>
     <w:rPr>
-      <w:color w:val="bb6688"/>
+      <w:rFonts w:ascii="Consolas" w:hAnsi="Consolas"/>
+      <w:color w:val="BB6688"/>
+      <w:sz w:val="22"/>
     </w:rPr>
   </w:style>
   <w:style w:type="character" w:customStyle="1" w:styleId="ImportTok">
     <w:name w:val="ImportTok"/>
     <w:basedOn w:val="VerbatimChar"/>
-    <w:rPr/>
+    <w:rPr>
+      <w:rFonts w:ascii="Consolas" w:hAnsi="Consolas"/>
+      <w:sz w:val="22"/>
+    </w:rPr>
   </w:style>
   <w:style w:type="character" w:customStyle="1" w:styleId="CommentTok">
     <w:name w:val="CommentTok"/>
     <w:basedOn w:val="VerbatimChar"/>
     <w:rPr>
-      <w:color w:val="60a0b0"/>
+      <w:rFonts w:ascii="Consolas" w:hAnsi="Consolas"/>
       <w:i/>
+      <w:color w:val="60A0B0"/>
+      <w:sz w:val="22"/>
     </w:rPr>
   </w:style>
   <w:style w:type="character" w:customStyle="1" w:styleId="DocumentationTok">
     <w:name w:val="DocumentationTok"/>
     <w:basedOn w:val="VerbatimChar"/>
     <w:rPr>
-      <w:color w:val="ba2121"/>
+      <w:rFonts w:ascii="Consolas" w:hAnsi="Consolas"/>
       <w:i/>
+      <w:color w:val="BA2121"/>
+      <w:sz w:val="22"/>
     </w:rPr>
   </w:style>
   <w:style w:type="character" w:customStyle="1" w:styleId="AnnotationTok">
     <w:name w:val="AnnotationTok"/>
     <w:basedOn w:val="VerbatimChar"/>
     <w:rPr>
-      <w:color w:val="60a0b0"/>
+      <w:rFonts w:ascii="Consolas" w:hAnsi="Consolas"/>
       <w:b/>
       <w:i/>
+      <w:color w:val="60A0B0"/>
+      <w:sz w:val="22"/>
     </w:rPr>
   </w:style>
   <w:style w:type="character" w:customStyle="1" w:styleId="CommentVarTok">
     <w:name w:val="CommentVarTok"/>
     <w:basedOn w:val="VerbatimChar"/>
     <w:rPr>
-      <w:color w:val="60a0b0"/>
+      <w:rFonts w:ascii="Consolas" w:hAnsi="Consolas"/>
       <w:b/>
       <w:i/>
+      <w:color w:val="60A0B0"/>
+      <w:sz w:val="22"/>
     </w:rPr>
   </w:style>
   <w:style w:type="character" w:customStyle="1" w:styleId="OtherTok">
     <w:name w:val="OtherTok"/>
     <w:basedOn w:val="VerbatimChar"/>
     <w:rPr>
+      <w:rFonts w:ascii="Consolas" w:hAnsi="Consolas"/>
       <w:color w:val="007020"/>
+      <w:sz w:val="22"/>
     </w:rPr>
   </w:style>
   <w:style w:type="character" w:customStyle="1" w:styleId="FunctionTok">
     <w:name w:val="FunctionTok"/>
     <w:basedOn w:val="VerbatimChar"/>
     <w:rPr>
-      <w:color w:val="06287e"/>
+      <w:rFonts w:ascii="Consolas" w:hAnsi="Consolas"/>
+      <w:color w:val="06287E"/>
+      <w:sz w:val="22"/>
     </w:rPr>
   </w:style>
   <w:style w:type="character" w:customStyle="1" w:styleId="VariableTok">
     <w:name w:val="VariableTok"/>
     <w:basedOn w:val="VerbatimChar"/>
     <w:rPr>
-      <w:color w:val="19177c"/>
+      <w:rFonts w:ascii="Consolas" w:hAnsi="Consolas"/>
+      <w:color w:val="19177C"/>
+      <w:sz w:val="22"/>
     </w:rPr>
   </w:style>
   <w:style w:type="character" w:customStyle="1" w:styleId="ControlFlowTok">
     <w:name w:val="ControlFlowTok"/>
     <w:basedOn w:val="VerbatimChar"/>
     <w:rPr>
+      <w:rFonts w:ascii="Consolas" w:hAnsi="Consolas"/>
+      <w:b/>
       <w:color w:val="007020"/>
-      <w:b/>
+      <w:sz w:val="22"/>
     </w:rPr>
   </w:style>
   <w:style w:type="character" w:customStyle="1" w:styleId="OperatorTok">
     <w:name w:val="OperatorTok"/>
     <w:basedOn w:val="VerbatimChar"/>
     <w:rPr>
+      <w:rFonts w:ascii="Consolas" w:hAnsi="Consolas"/>
       <w:color w:val="666666"/>
+      <w:sz w:val="22"/>
     </w:rPr>
   </w:style>
   <w:style w:type="character" w:customStyle="1" w:styleId="BuiltInTok">
     <w:name w:val="BuiltInTok"/>
     <w:basedOn w:val="VerbatimChar"/>
-    <w:rPr/>
+    <w:rPr>
+      <w:rFonts w:ascii="Consolas" w:hAnsi="Consolas"/>
+      <w:sz w:val="22"/>
+    </w:rPr>
   </w:style>
   <w:style w:type="character" w:customStyle="1" w:styleId="ExtensionTok">
     <w:name w:val="ExtensionTok"/>
     <w:basedOn w:val="VerbatimChar"/>
-    <w:rPr/>
+    <w:rPr>
+      <w:rFonts w:ascii="Consolas" w:hAnsi="Consolas"/>
+      <w:sz w:val="22"/>
+    </w:rPr>
   </w:style>
   <w:style w:type="character" w:customStyle="1" w:styleId="PreprocessorTok">
     <w:name w:val="PreprocessorTok"/>
     <w:basedOn w:val="VerbatimChar"/>
     <w:rPr>
-      <w:color w:val="bc7a00"/>
+      <w:rFonts w:ascii="Consolas" w:hAnsi="Consolas"/>
+      <w:color w:val="BC7A00"/>
+      <w:sz w:val="22"/>
     </w:rPr>
   </w:style>
   <w:style w:type="character" w:customStyle="1" w:styleId="AttributeTok">
     <w:name w:val="AttributeTok"/>
     <w:basedOn w:val="VerbatimChar"/>
     <w:rPr>
-      <w:color w:val="7d9029"/>
+      <w:rFonts w:ascii="Consolas" w:hAnsi="Consolas"/>
+      <w:color w:val="7D9029"/>
+      <w:sz w:val="22"/>
     </w:rPr>
   </w:style>
   <w:style w:type="character" w:customStyle="1" w:styleId="RegionMarkerTok">
     <w:name w:val="RegionMarkerTok"/>
     <w:basedOn w:val="VerbatimChar"/>
-    <w:rPr/>
+    <w:rPr>
+      <w:rFonts w:ascii="Consolas" w:hAnsi="Consolas"/>
+      <w:sz w:val="22"/>
+    </w:rPr>
   </w:style>
   <w:style w:type="character" w:customStyle="1" w:styleId="InformationTok">
     <w:name w:val="InformationTok"/>
     <w:basedOn w:val="VerbatimChar"/>
     <w:rPr>
-      <w:color w:val="60a0b0"/>
+      <w:rFonts w:ascii="Consolas" w:hAnsi="Consolas"/>
       <w:b/>
       <w:i/>
+      <w:color w:val="60A0B0"/>
+      <w:sz w:val="22"/>
     </w:rPr>
   </w:style>
   <w:style w:type="character" w:customStyle="1" w:styleId="WarningTok">
     <w:name w:val="WarningTok"/>
     <w:basedOn w:val="VerbatimChar"/>
     <w:rPr>
-      <w:color w:val="60a0b0"/>
+      <w:rFonts w:ascii="Consolas" w:hAnsi="Consolas"/>
       <w:b/>
       <w:i/>
+      <w:color w:val="60A0B0"/>
+      <w:sz w:val="22"/>
     </w:rPr>
   </w:style>
   <w:style w:type="character" w:customStyle="1" w:styleId="AlertTok">
     <w:name w:val="AlertTok"/>
     <w:basedOn w:val="VerbatimChar"/>
     <w:rPr>
-      <w:color w:val="ff0000"/>
+      <w:rFonts w:ascii="Consolas" w:hAnsi="Consolas"/>
       <w:b/>
+      <w:color w:val="FF0000"/>
+      <w:sz w:val="22"/>
     </w:rPr>
   </w:style>
   <w:style w:type="character" w:customStyle="1" w:styleId="ErrorTok">
     <w:name w:val="ErrorTok"/>
     <w:basedOn w:val="VerbatimChar"/>
     <w:rPr>
-      <w:color w:val="ff0000"/>
+      <w:rFonts w:ascii="Consolas" w:hAnsi="Consolas"/>
       <w:b/>
+      <w:color w:val="FF0000"/>
+      <w:sz w:val="22"/>
     </w:rPr>
   </w:style>
   <w:style w:type="character" w:customStyle="1" w:styleId="NormalTok">
     <w:name w:val="NormalTok"/>
     <w:basedOn w:val="VerbatimChar"/>
-    <w:rPr/>
+    <w:rPr>
+      <w:rFonts w:ascii="Consolas" w:hAnsi="Consolas"/>
+      <w:sz w:val="22"/>
+    </w:rPr>
+  </w:style>
+  <w:style w:type="character" w:customStyle="1" w:styleId="CorpodetextoChar">
+    <w:name w:val="Corpo de texto Char"/>
+    <w:basedOn w:val="Fontepargpadro"/>
+    <w:link w:val="Corpodetexto"/>
+    <w:rsid w:val="00B460B7"/>
+    <w:rPr>
+      <w:rFonts w:ascii="Arial" w:hAnsi="Arial"/>
+      <w:lang w:val="pt-BR"/>
+    </w:rPr>
   </w:style>
 </w:styles>
 </file>

</xml_diff>